<commit_message>
CH2840ADX: update debug doc
</commit_message>
<xml_diff>
--- a/CH2840ADX/debug/调试记录.docx
+++ b/CH2840ADX/debug/调试记录.docx
@@ -28,6 +28,12 @@
           <w:rFonts w:hint="eastAsia"/>
         </w:rPr>
         <w:t>使用万用表通断档位测试</w:t>
+      </w:r>
+      <w:r>
+        <w:rPr>
+          <w:rFonts w:hint="eastAsia"/>
+        </w:rPr>
+        <w:t>。</w:t>
       </w:r>
     </w:p>
     <w:tbl>
@@ -411,6 +417,12 @@
         </w:rPr>
         <w:t>使用万用表直流电压档位测试</w:t>
       </w:r>
+      <w:r>
+        <w:rPr>
+          <w:rFonts w:hint="eastAsia"/>
+        </w:rPr>
+        <w:t>。</w:t>
+      </w:r>
     </w:p>
     <w:tbl>
       <w:tblPr>
@@ -1193,7 +1205,7 @@
         <w:rPr>
           <w:rFonts w:hint="eastAsia"/>
         </w:rPr>
-        <w:t>．</w:t>
+        <w:t>。</w:t>
       </w:r>
     </w:p>
     <w:tbl>
@@ -1400,9 +1412,6 @@
           <w:p>
             <w:pPr>
               <w:spacing w:line="220" w:lineRule="atLeast"/>
-              <w:rPr>
-                <w:rFonts w:hint="eastAsia"/>
-              </w:rPr>
             </w:pPr>
             <w:r>
               <w:rPr>
@@ -1464,7 +1473,6 @@
             <w:pPr>
               <w:spacing w:line="220" w:lineRule="atLeast"/>
               <w:rPr>
-                <w:rFonts w:hint="eastAsia"/>
                 <w:color w:val="00FF00"/>
                 <w:highlight w:val="black"/>
               </w:rPr>
@@ -1701,9 +1709,6 @@
           <w:p>
             <w:pPr>
               <w:spacing w:line="220" w:lineRule="atLeast"/>
-              <w:rPr>
-                <w:rFonts w:hint="eastAsia"/>
-              </w:rPr>
             </w:pPr>
             <w:r>
               <w:rPr>
@@ -1771,10 +1776,22 @@
     <w:p>
       <w:pPr>
         <w:spacing w:line="220" w:lineRule="atLeast"/>
-        <w:rPr>
-          <w:rFonts w:hint="eastAsia"/>
-        </w:rPr>
-      </w:pPr>
+      </w:pPr>
+      <w:r>
+        <w:rPr>
+          <w:rFonts w:hint="eastAsia"/>
+        </w:rPr>
+        <w:t>测试用程序</w:t>
+      </w:r>
+      <w:r>
+        <w:rPr>
+          <w:rFonts w:hint="eastAsia"/>
+        </w:rPr>
+        <w:t xml:space="preserve">: </w:t>
+      </w:r>
+      <w:r>
+        <w:t>bfsk_n32\embedded\test_uart\</w:t>
+      </w:r>
     </w:p>
     <w:p>
       <w:pPr>
@@ -1785,9 +1802,6 @@
         </w:numPr>
         <w:spacing w:line="220" w:lineRule="atLeast"/>
         <w:ind w:firstLineChars="0"/>
-        <w:rPr>
-          <w:rFonts w:hint="eastAsia"/>
-        </w:rPr>
       </w:pPr>
       <w:r>
         <w:rPr>
@@ -1805,9 +1819,6 @@
     <w:p>
       <w:pPr>
         <w:spacing w:line="220" w:lineRule="atLeast"/>
-        <w:rPr>
-          <w:rFonts w:hint="eastAsia"/>
-        </w:rPr>
       </w:pPr>
       <w:r>
         <w:rPr>
@@ -1826,14 +1837,17 @@
           <w:rFonts w:hint="eastAsia"/>
         </w:rPr>
         <w:t>测试基本程序</w:t>
+      </w:r>
+      <w:r>
+        <w:rPr>
+          <w:rFonts w:hint="eastAsia"/>
+        </w:rPr>
+        <w:t>。</w:t>
       </w:r>
     </w:p>
     <w:p>
       <w:pPr>
         <w:spacing w:line="220" w:lineRule="atLeast"/>
-        <w:rPr>
-          <w:rFonts w:hint="eastAsia"/>
-        </w:rPr>
       </w:pPr>
     </w:p>
     <w:tbl>
@@ -1944,6 +1958,24 @@
             <w:pPr>
               <w:spacing w:line="220" w:lineRule="atLeast"/>
             </w:pPr>
+            <w:r>
+              <w:rPr>
+                <w:rFonts w:hint="eastAsia"/>
+              </w:rPr>
+              <w:t>确认</w:t>
+            </w:r>
+            <w:r>
+              <w:rPr>
+                <w:rFonts w:hint="eastAsia"/>
+              </w:rPr>
+              <w:t>CW</w:t>
+            </w:r>
+            <w:r>
+              <w:rPr>
+                <w:rFonts w:hint="eastAsia"/>
+              </w:rPr>
+              <w:t>模式正常</w:t>
+            </w:r>
           </w:p>
         </w:tc>
         <w:tc>
@@ -1958,6 +1990,21 @@
                 <w:highlight w:val="black"/>
               </w:rPr>
             </w:pPr>
+            <w:r>
+              <w:rPr>
+                <w:color w:val="00FF00"/>
+                <w:highlight w:val="black"/>
+              </w:rPr>
+              <w:t>S</w:t>
+            </w:r>
+            <w:r>
+              <w:rPr>
+                <w:rFonts w:hint="eastAsia"/>
+                <w:color w:val="00FF00"/>
+                <w:highlight w:val="black"/>
+              </w:rPr>
+              <w:t>hell: mode0</w:t>
+            </w:r>
           </w:p>
         </w:tc>
         <w:tc>
@@ -1972,6 +2019,14 @@
                 <w:highlight w:val="black"/>
               </w:rPr>
             </w:pPr>
+            <w:r>
+              <w:rPr>
+                <w:rFonts w:hint="eastAsia"/>
+                <w:color w:val="00FF00"/>
+                <w:highlight w:val="black"/>
+              </w:rPr>
+              <w:t>PASS</w:t>
+            </w:r>
           </w:p>
         </w:tc>
       </w:tr>
@@ -1999,10 +2054,25 @@
           <w:p>
             <w:pPr>
               <w:spacing w:line="220" w:lineRule="atLeast"/>
-              <w:rPr>
-                <w:rFonts w:hint="eastAsia"/>
-              </w:rPr>
-            </w:pPr>
+            </w:pPr>
+            <w:r>
+              <w:rPr>
+                <w:rFonts w:hint="eastAsia"/>
+              </w:rPr>
+              <w:t>验证</w:t>
+            </w:r>
+            <w:r>
+              <w:rPr>
+                <w:rFonts w:hint="eastAsia"/>
+              </w:rPr>
+              <w:t>PWM</w:t>
+            </w:r>
+            <w:r>
+              <w:rPr>
+                <w:rFonts w:hint="eastAsia"/>
+              </w:rPr>
+              <w:t>频率</w:t>
+            </w:r>
           </w:p>
         </w:tc>
         <w:tc>
@@ -2017,6 +2087,14 @@
                 <w:highlight w:val="black"/>
               </w:rPr>
             </w:pPr>
+            <w:r>
+              <w:rPr>
+                <w:rFonts w:hint="eastAsia"/>
+                <w:color w:val="00FF00"/>
+                <w:highlight w:val="black"/>
+              </w:rPr>
+              <w:t>1K</w:t>
+            </w:r>
           </w:p>
         </w:tc>
         <w:tc>
@@ -2027,11 +2105,18 @@
             <w:pPr>
               <w:spacing w:line="220" w:lineRule="atLeast"/>
               <w:rPr>
-                <w:rFonts w:hint="eastAsia"/>
-                <w:color w:val="00FF00"/>
-                <w:highlight w:val="black"/>
-              </w:rPr>
-            </w:pPr>
+                <w:color w:val="00FF00"/>
+                <w:highlight w:val="black"/>
+              </w:rPr>
+            </w:pPr>
+            <w:r>
+              <w:rPr>
+                <w:rFonts w:hint="eastAsia"/>
+                <w:color w:val="00FF00"/>
+                <w:highlight w:val="black"/>
+              </w:rPr>
+              <w:t>PASS</w:t>
+            </w:r>
           </w:p>
         </w:tc>
       </w:tr>
@@ -2060,6 +2145,24 @@
             <w:pPr>
               <w:spacing w:line="220" w:lineRule="atLeast"/>
             </w:pPr>
+            <w:r>
+              <w:rPr>
+                <w:rFonts w:hint="eastAsia"/>
+              </w:rPr>
+              <w:t>验证</w:t>
+            </w:r>
+            <w:r>
+              <w:rPr>
+                <w:rFonts w:hint="eastAsia"/>
+              </w:rPr>
+              <w:t>ADC</w:t>
+            </w:r>
+            <w:r>
+              <w:rPr>
+                <w:rFonts w:hint="eastAsia"/>
+              </w:rPr>
+              <w:t>采集</w:t>
+            </w:r>
           </w:p>
         </w:tc>
         <w:tc>
@@ -2074,6 +2177,22 @@
                 <w:highlight w:val="black"/>
               </w:rPr>
             </w:pPr>
+            <w:r>
+              <w:rPr>
+                <w:rFonts w:hint="eastAsia"/>
+                <w:color w:val="00FF00"/>
+                <w:highlight w:val="black"/>
+              </w:rPr>
+              <w:t>J-</w:t>
+            </w:r>
+            <w:r>
+              <w:rPr>
+                <w:rFonts w:hint="eastAsia"/>
+                <w:color w:val="00FF00"/>
+                <w:highlight w:val="black"/>
+              </w:rPr>
+              <w:t>scope</w:t>
+            </w:r>
           </w:p>
         </w:tc>
         <w:tc>
@@ -2088,6 +2207,14 @@
                 <w:highlight w:val="black"/>
               </w:rPr>
             </w:pPr>
+            <w:r>
+              <w:rPr>
+                <w:rFonts w:hint="eastAsia"/>
+                <w:color w:val="00FF00"/>
+                <w:highlight w:val="black"/>
+              </w:rPr>
+              <w:t>PASS</w:t>
+            </w:r>
           </w:p>
         </w:tc>
       </w:tr>
@@ -2116,6 +2243,24 @@
             <w:pPr>
               <w:spacing w:line="220" w:lineRule="atLeast"/>
             </w:pPr>
+            <w:r>
+              <w:rPr>
+                <w:rFonts w:hint="eastAsia"/>
+              </w:rPr>
+              <w:t>确认</w:t>
+            </w:r>
+            <w:r>
+              <w:rPr>
+                <w:rFonts w:hint="eastAsia"/>
+              </w:rPr>
+              <w:t>FSK</w:t>
+            </w:r>
+            <w:r>
+              <w:rPr>
+                <w:rFonts w:hint="eastAsia"/>
+              </w:rPr>
+              <w:t>模式正常</w:t>
+            </w:r>
           </w:p>
         </w:tc>
         <w:tc>
@@ -2130,6 +2275,14 @@
                 <w:highlight w:val="black"/>
               </w:rPr>
             </w:pPr>
+            <w:r>
+              <w:rPr>
+                <w:rFonts w:hint="eastAsia"/>
+                <w:color w:val="00FF00"/>
+                <w:highlight w:val="black"/>
+              </w:rPr>
+              <w:t>J-scope</w:t>
+            </w:r>
           </w:p>
         </w:tc>
         <w:tc>
@@ -2144,6 +2297,209 @@
                 <w:highlight w:val="black"/>
               </w:rPr>
             </w:pPr>
+            <w:r>
+              <w:rPr>
+                <w:rFonts w:hint="eastAsia"/>
+                <w:color w:val="00FF00"/>
+                <w:highlight w:val="black"/>
+              </w:rPr>
+              <w:t>PASS</w:t>
+            </w:r>
+          </w:p>
+        </w:tc>
+      </w:tr>
+    </w:tbl>
+    <w:p>
+      <w:pPr>
+        <w:spacing w:line="220" w:lineRule="atLeast"/>
+        <w:rPr>
+          <w:rFonts w:hint="eastAsia"/>
+        </w:rPr>
+      </w:pPr>
+      <w:r>
+        <w:rPr>
+          <w:rFonts w:hint="eastAsia"/>
+        </w:rPr>
+        <w:t>测试用程序</w:t>
+      </w:r>
+      <w:r>
+        <w:rPr>
+          <w:rFonts w:hint="eastAsia"/>
+        </w:rPr>
+        <w:t xml:space="preserve">: </w:t>
+      </w:r>
+      <w:r>
+        <w:t>bfsk_n32\embedded\</w:t>
+      </w:r>
+      <w:r>
+        <w:t>adc_sample</w:t>
+      </w:r>
+      <w:r>
+        <w:t>\</w:t>
+      </w:r>
+    </w:p>
+    <w:p>
+      <w:pPr>
+        <w:pStyle w:val="a3"/>
+        <w:numPr>
+          <w:ilvl w:val="0"/>
+          <w:numId w:val="1"/>
+        </w:numPr>
+        <w:spacing w:line="220" w:lineRule="atLeast"/>
+        <w:ind w:firstLineChars="0"/>
+        <w:rPr>
+          <w:rFonts w:hint="eastAsia"/>
+        </w:rPr>
+      </w:pPr>
+      <w:r>
+        <w:rPr>
+          <w:rFonts w:hint="eastAsia"/>
+        </w:rPr>
+        <w:t>测距功能测试</w:t>
+      </w:r>
+    </w:p>
+    <w:p>
+      <w:pPr>
+        <w:spacing w:line="220" w:lineRule="atLeast"/>
+        <w:rPr>
+          <w:rFonts w:hint="eastAsia"/>
+        </w:rPr>
+      </w:pPr>
+      <w:r>
+        <w:rPr>
+          <w:rFonts w:hint="eastAsia"/>
+        </w:rPr>
+        <w:t>测试用程序</w:t>
+      </w:r>
+      <w:r>
+        <w:rPr>
+          <w:rFonts w:hint="eastAsia"/>
+        </w:rPr>
+        <w:t xml:space="preserve">: </w:t>
+      </w:r>
+    </w:p>
+    <w:p>
+      <w:pPr>
+        <w:spacing w:line="220" w:lineRule="atLeast"/>
+        <w:rPr>
+          <w:rFonts w:hint="eastAsia"/>
+        </w:rPr>
+      </w:pPr>
+      <w:r>
+        <w:t>bfsk_n32\embedded\</w:t>
+      </w:r>
+      <w:r>
+        <w:t>adc_sample</w:t>
+      </w:r>
+      <w:r>
+        <w:t>\</w:t>
+      </w:r>
+      <w:r>
+        <w:rPr>
+          <w:rFonts w:hint="eastAsia"/>
+        </w:rPr>
+        <w:t xml:space="preserve">  </w:t>
+      </w:r>
+      <w:r>
+        <w:rPr>
+          <w:rFonts w:hint="eastAsia"/>
+        </w:rPr>
+        <w:t>及</w:t>
+      </w:r>
+    </w:p>
+    <w:p>
+      <w:pPr>
+        <w:spacing w:line="220" w:lineRule="atLeast"/>
+        <w:rPr>
+          <w:rFonts w:hint="eastAsia"/>
+        </w:rPr>
+      </w:pPr>
+      <w:r>
+        <w:t>bfsk_n32\embedded\</w:t>
+      </w:r>
+      <w:r>
+        <w:t>fsk_distance_measure</w:t>
+      </w:r>
+    </w:p>
+    <w:tbl>
+      <w:tblPr>
+        <w:tblStyle w:val="a4"/>
+        <w:tblW w:w="0" w:type="auto"/>
+        <w:tblLook w:val="04A0"/>
+      </w:tblPr>
+      <w:tblGrid>
+        <w:gridCol w:w="2024"/>
+        <w:gridCol w:w="2165"/>
+        <w:gridCol w:w="2381"/>
+        <w:gridCol w:w="1952"/>
+      </w:tblGrid>
+      <w:tr>
+        <w:trPr>
+          <w:cantSplit/>
+          <w:tblHeader/>
+        </w:trPr>
+        <w:tc>
+          <w:tcPr>
+            <w:tcW w:w="2024" w:type="dxa"/>
+          </w:tcPr>
+          <w:p>
+            <w:pPr>
+              <w:spacing w:line="220" w:lineRule="atLeast"/>
+            </w:pPr>
+            <w:r>
+              <w:rPr>
+                <w:rFonts w:hint="eastAsia"/>
+              </w:rPr>
+              <w:t>序号</w:t>
+            </w:r>
+          </w:p>
+        </w:tc>
+        <w:tc>
+          <w:tcPr>
+            <w:tcW w:w="2165" w:type="dxa"/>
+          </w:tcPr>
+          <w:p>
+            <w:pPr>
+              <w:spacing w:line="220" w:lineRule="atLeast"/>
+            </w:pPr>
+            <w:r>
+              <w:rPr>
+                <w:rFonts w:hint="eastAsia"/>
+              </w:rPr>
+              <w:t>项目</w:t>
+            </w:r>
+          </w:p>
+        </w:tc>
+        <w:tc>
+          <w:tcPr>
+            <w:tcW w:w="2381" w:type="dxa"/>
+          </w:tcPr>
+          <w:p>
+            <w:pPr>
+              <w:spacing w:line="220" w:lineRule="atLeast"/>
+            </w:pPr>
+            <w:r>
+              <w:rPr>
+                <w:rFonts w:hint="eastAsia"/>
+              </w:rPr>
+              <w:t>测试方法</w:t>
+            </w:r>
+          </w:p>
+        </w:tc>
+        <w:tc>
+          <w:tcPr>
+            <w:tcW w:w="1952" w:type="dxa"/>
+          </w:tcPr>
+          <w:p>
+            <w:pPr>
+              <w:spacing w:line="220" w:lineRule="atLeast"/>
+            </w:pPr>
+            <w:r>
+              <w:rPr>
+                <w:rFonts w:hint="eastAsia"/>
+              </w:rPr>
+              <w:t>结果</w:t>
+            </w:r>
           </w:p>
         </w:tc>
       </w:tr>
@@ -2160,7 +2516,10 @@
               <w:spacing w:line="220" w:lineRule="atLeast"/>
             </w:pPr>
             <w:r>
-              <w:t>5</w:t>
+              <w:rPr>
+                <w:rFonts w:hint="eastAsia"/>
+              </w:rPr>
+              <w:t>1</w:t>
             </w:r>
           </w:p>
         </w:tc>
@@ -2171,10 +2530,215 @@
           <w:p>
             <w:pPr>
               <w:spacing w:line="220" w:lineRule="atLeast"/>
-              <w:rPr>
-                <w:rFonts w:hint="eastAsia"/>
-              </w:rPr>
-            </w:pPr>
+            </w:pPr>
+            <w:r>
+              <w:rPr>
+                <w:rFonts w:hint="eastAsia"/>
+              </w:rPr>
+              <w:t>EXE</w:t>
+            </w:r>
+          </w:p>
+        </w:tc>
+        <w:tc>
+          <w:tcPr>
+            <w:tcW w:w="2381" w:type="dxa"/>
+          </w:tcPr>
+          <w:p>
+            <w:pPr>
+              <w:spacing w:line="220" w:lineRule="atLeast"/>
+              <w:rPr>
+                <w:color w:val="00FF00"/>
+                <w:highlight w:val="black"/>
+              </w:rPr>
+            </w:pPr>
+          </w:p>
+        </w:tc>
+        <w:tc>
+          <w:tcPr>
+            <w:tcW w:w="1952" w:type="dxa"/>
+          </w:tcPr>
+          <w:p>
+            <w:pPr>
+              <w:spacing w:line="220" w:lineRule="atLeast"/>
+              <w:rPr>
+                <w:color w:val="00FF00"/>
+                <w:highlight w:val="black"/>
+              </w:rPr>
+            </w:pPr>
+          </w:p>
+        </w:tc>
+      </w:tr>
+      <w:tr>
+        <w:trPr>
+          <w:cantSplit/>
+        </w:trPr>
+        <w:tc>
+          <w:tcPr>
+            <w:tcW w:w="2024" w:type="dxa"/>
+          </w:tcPr>
+          <w:p>
+            <w:pPr>
+              <w:spacing w:line="220" w:lineRule="atLeast"/>
+            </w:pPr>
+            <w:r>
+              <w:rPr>
+                <w:rFonts w:hint="eastAsia"/>
+              </w:rPr>
+              <w:t>2</w:t>
+            </w:r>
+          </w:p>
+        </w:tc>
+        <w:tc>
+          <w:tcPr>
+            <w:tcW w:w="2165" w:type="dxa"/>
+          </w:tcPr>
+          <w:p>
+            <w:pPr>
+              <w:spacing w:line="220" w:lineRule="atLeast"/>
+              <w:rPr>
+                <w:rFonts w:hint="eastAsia"/>
+              </w:rPr>
+            </w:pPr>
+            <w:r>
+              <w:rPr>
+                <w:rFonts w:hint="eastAsia"/>
+              </w:rPr>
+              <w:t>DLL</w:t>
+            </w:r>
+          </w:p>
+        </w:tc>
+        <w:tc>
+          <w:tcPr>
+            <w:tcW w:w="2381" w:type="dxa"/>
+          </w:tcPr>
+          <w:p>
+            <w:pPr>
+              <w:spacing w:line="220" w:lineRule="atLeast"/>
+              <w:rPr>
+                <w:color w:val="00FF00"/>
+                <w:highlight w:val="black"/>
+              </w:rPr>
+            </w:pPr>
+          </w:p>
+        </w:tc>
+        <w:tc>
+          <w:tcPr>
+            <w:tcW w:w="1952" w:type="dxa"/>
+          </w:tcPr>
+          <w:p>
+            <w:pPr>
+              <w:spacing w:line="220" w:lineRule="atLeast"/>
+              <w:rPr>
+                <w:color w:val="00FF00"/>
+                <w:highlight w:val="black"/>
+              </w:rPr>
+            </w:pPr>
+          </w:p>
+        </w:tc>
+      </w:tr>
+      <w:tr>
+        <w:trPr>
+          <w:cantSplit/>
+        </w:trPr>
+        <w:tc>
+          <w:tcPr>
+            <w:tcW w:w="2024" w:type="dxa"/>
+          </w:tcPr>
+          <w:p>
+            <w:pPr>
+              <w:spacing w:line="220" w:lineRule="atLeast"/>
+            </w:pPr>
+            <w:r>
+              <w:rPr>
+                <w:rFonts w:hint="eastAsia"/>
+              </w:rPr>
+              <w:t>3</w:t>
+            </w:r>
+          </w:p>
+        </w:tc>
+        <w:tc>
+          <w:tcPr>
+            <w:tcW w:w="2165" w:type="dxa"/>
+          </w:tcPr>
+          <w:p>
+            <w:pPr>
+              <w:spacing w:line="220" w:lineRule="atLeast"/>
+            </w:pPr>
+            <w:r>
+              <w:rPr>
+                <w:rFonts w:hint="eastAsia"/>
+              </w:rPr>
+              <w:t>PYTHON</w:t>
+            </w:r>
+          </w:p>
+        </w:tc>
+        <w:tc>
+          <w:tcPr>
+            <w:tcW w:w="2381" w:type="dxa"/>
+          </w:tcPr>
+          <w:p>
+            <w:pPr>
+              <w:spacing w:line="220" w:lineRule="atLeast"/>
+              <w:rPr>
+                <w:color w:val="00FF00"/>
+                <w:highlight w:val="black"/>
+              </w:rPr>
+            </w:pPr>
+          </w:p>
+        </w:tc>
+        <w:tc>
+          <w:tcPr>
+            <w:tcW w:w="1952" w:type="dxa"/>
+          </w:tcPr>
+          <w:p>
+            <w:pPr>
+              <w:spacing w:line="220" w:lineRule="atLeast"/>
+              <w:rPr>
+                <w:b/>
+                <w:color w:val="00FF00"/>
+                <w:highlight w:val="black"/>
+              </w:rPr>
+            </w:pPr>
+          </w:p>
+        </w:tc>
+      </w:tr>
+      <w:tr>
+        <w:trPr>
+          <w:cantSplit/>
+        </w:trPr>
+        <w:tc>
+          <w:tcPr>
+            <w:tcW w:w="2024" w:type="dxa"/>
+          </w:tcPr>
+          <w:p>
+            <w:pPr>
+              <w:spacing w:line="220" w:lineRule="atLeast"/>
+            </w:pPr>
+            <w:r>
+              <w:rPr>
+                <w:rFonts w:hint="eastAsia"/>
+              </w:rPr>
+              <w:t>4</w:t>
+            </w:r>
+          </w:p>
+        </w:tc>
+        <w:tc>
+          <w:tcPr>
+            <w:tcW w:w="2165" w:type="dxa"/>
+          </w:tcPr>
+          <w:p>
+            <w:pPr>
+              <w:spacing w:line="220" w:lineRule="atLeast"/>
+              <w:rPr>
+                <w:rFonts w:hint="eastAsia"/>
+              </w:rPr>
+            </w:pPr>
+            <w:r>
+              <w:rPr>
+                <w:rFonts w:hint="eastAsia"/>
+              </w:rPr>
+              <w:t>MATLAB</w:t>
+            </w:r>
           </w:p>
         </w:tc>
         <w:tc>
@@ -2211,9 +2775,53 @@
     <w:p>
       <w:pPr>
         <w:spacing w:line="220" w:lineRule="atLeast"/>
+        <w:rPr>
+          <w:rFonts w:hint="eastAsia"/>
+        </w:rPr>
+      </w:pPr>
+    </w:p>
+    <w:p>
+      <w:pPr>
+        <w:spacing w:line="220" w:lineRule="atLeast"/>
+      </w:pPr>
+    </w:p>
+    <w:p>
+      <w:pPr>
+        <w:spacing w:line="220" w:lineRule="atLeast"/>
+      </w:pPr>
+    </w:p>
+    <w:p>
+      <w:pPr>
+        <w:spacing w:line="220" w:lineRule="atLeast"/>
+      </w:pPr>
+    </w:p>
+    <w:p>
+      <w:pPr>
+        <w:spacing w:line="220" w:lineRule="atLeast"/>
+      </w:pPr>
+    </w:p>
+    <w:p>
+      <w:pPr>
+        <w:spacing w:line="220" w:lineRule="atLeast"/>
+      </w:pPr>
+    </w:p>
+    <w:p>
+      <w:pPr>
+        <w:spacing w:line="220" w:lineRule="atLeast"/>
+      </w:pPr>
+    </w:p>
+    <w:p>
+      <w:pPr>
+        <w:spacing w:line="220" w:lineRule="atLeast"/>
+      </w:pPr>
+    </w:p>
+    <w:p>
+      <w:pPr>
+        <w:spacing w:line="220" w:lineRule="atLeast"/>
       </w:pPr>
     </w:p>
     <w:sectPr>
+      <w:footerReference w:type="default" r:id="rId7"/>
       <w:pgSz w:w="11906" w:h="16838"/>
       <w:pgMar w:top="1440" w:right="1800" w:bottom="1440" w:left="1800" w:header="708" w:footer="708" w:gutter="0"/>
       <w:cols w:space="708"/>
@@ -2221,6 +2829,180 @@
     </w:sectPr>
   </w:body>
 </w:document>
+</file>
+
+<file path=word/endnotes.xml><?xml version="1.0" encoding="utf-8"?>
+<w:endnotes xmlns:ve="http://schemas.openxmlformats.org/markup-compatibility/2006" xmlns:o="urn:schemas-microsoft-com:office:office" xmlns:r="http://schemas.openxmlformats.org/officeDocument/2006/relationships" xmlns:m="http://schemas.openxmlformats.org/officeDocument/2006/math" xmlns:v="urn:schemas-microsoft-com:vml" xmlns:wp="http://schemas.openxmlformats.org/drawingml/2006/wordprocessingDrawing" xmlns:w10="urn:schemas-microsoft-com:office:word" xmlns:w="http://schemas.openxmlformats.org/wordprocessingml/2006/main" xmlns:wne="http://schemas.microsoft.com/office/word/2006/wordml">
+  <w:endnote w:type="separator" w:id="-1">
+    <w:p>
+      <w:pPr>
+        <w:spacing w:after="0"/>
+      </w:pPr>
+      <w:r>
+        <w:separator/>
+      </w:r>
+    </w:p>
+  </w:endnote>
+  <w:endnote w:type="continuationSeparator" w:id="0">
+    <w:p>
+      <w:pPr>
+        <w:spacing w:after="0"/>
+      </w:pPr>
+      <w:r>
+        <w:continuationSeparator/>
+      </w:r>
+    </w:p>
+  </w:endnote>
+</w:endnotes>
+</file>
+
+<file path=word/footer1.xml><?xml version="1.0" encoding="utf-8"?>
+<w:ftr xmlns:ve="http://schemas.openxmlformats.org/markup-compatibility/2006" xmlns:o="urn:schemas-microsoft-com:office:office" xmlns:r="http://schemas.openxmlformats.org/officeDocument/2006/relationships" xmlns:m="http://schemas.openxmlformats.org/officeDocument/2006/math" xmlns:v="urn:schemas-microsoft-com:vml" xmlns:wp="http://schemas.openxmlformats.org/drawingml/2006/wordprocessingDrawing" xmlns:w10="urn:schemas-microsoft-com:office:word" xmlns:w="http://schemas.openxmlformats.org/wordprocessingml/2006/main" xmlns:wne="http://schemas.microsoft.com/office/word/2006/wordml">
+  <w:sdt>
+    <w:sdtPr>
+      <w:id w:val="23012141"/>
+      <w:docPartObj>
+        <w:docPartGallery w:val="Page Numbers (Bottom of Page)"/>
+        <w:docPartUnique/>
+      </w:docPartObj>
+    </w:sdtPr>
+    <w:sdtContent>
+      <w:sdt>
+        <w:sdtPr>
+          <w:id w:val="171357217"/>
+          <w:docPartObj>
+            <w:docPartGallery w:val="Page Numbers (Top of Page)"/>
+            <w:docPartUnique/>
+          </w:docPartObj>
+        </w:sdtPr>
+        <w:sdtContent>
+          <w:p>
+            <w:pPr>
+              <w:pStyle w:val="a6"/>
+              <w:jc w:val="center"/>
+            </w:pPr>
+            <w:r>
+              <w:rPr>
+                <w:lang w:val="zh-CN"/>
+              </w:rPr>
+              <w:t xml:space="preserve"> </w:t>
+            </w:r>
+            <w:r>
+              <w:rPr>
+                <w:b/>
+                <w:sz w:val="24"/>
+                <w:szCs w:val="24"/>
+              </w:rPr>
+              <w:fldChar w:fldCharType="begin"/>
+            </w:r>
+            <w:r>
+              <w:rPr>
+                <w:b/>
+              </w:rPr>
+              <w:instrText>PAGE</w:instrText>
+            </w:r>
+            <w:r>
+              <w:rPr>
+                <w:b/>
+                <w:sz w:val="24"/>
+                <w:szCs w:val="24"/>
+              </w:rPr>
+              <w:fldChar w:fldCharType="separate"/>
+            </w:r>
+            <w:r>
+              <w:rPr>
+                <w:b/>
+                <w:noProof/>
+              </w:rPr>
+              <w:t>1</w:t>
+            </w:r>
+            <w:r>
+              <w:rPr>
+                <w:b/>
+                <w:sz w:val="24"/>
+                <w:szCs w:val="24"/>
+              </w:rPr>
+              <w:fldChar w:fldCharType="end"/>
+            </w:r>
+            <w:r>
+              <w:rPr>
+                <w:lang w:val="zh-CN"/>
+              </w:rPr>
+              <w:t xml:space="preserve"> / </w:t>
+            </w:r>
+            <w:r>
+              <w:rPr>
+                <w:b/>
+                <w:sz w:val="24"/>
+                <w:szCs w:val="24"/>
+              </w:rPr>
+              <w:fldChar w:fldCharType="begin"/>
+            </w:r>
+            <w:r>
+              <w:rPr>
+                <w:b/>
+              </w:rPr>
+              <w:instrText>NUMPAGES</w:instrText>
+            </w:r>
+            <w:r>
+              <w:rPr>
+                <w:b/>
+                <w:sz w:val="24"/>
+                <w:szCs w:val="24"/>
+              </w:rPr>
+              <w:fldChar w:fldCharType="separate"/>
+            </w:r>
+            <w:r>
+              <w:rPr>
+                <w:b/>
+                <w:noProof/>
+              </w:rPr>
+              <w:t>2</w:t>
+            </w:r>
+            <w:r>
+              <w:rPr>
+                <w:b/>
+                <w:sz w:val="24"/>
+                <w:szCs w:val="24"/>
+              </w:rPr>
+              <w:fldChar w:fldCharType="end"/>
+            </w:r>
+          </w:p>
+        </w:sdtContent>
+      </w:sdt>
+    </w:sdtContent>
+  </w:sdt>
+  <w:p>
+    <w:pPr>
+      <w:pStyle w:val="a6"/>
+    </w:pPr>
+  </w:p>
+</w:ftr>
+</file>
+
+<file path=word/footnotes.xml><?xml version="1.0" encoding="utf-8"?>
+<w:footnotes xmlns:ve="http://schemas.openxmlformats.org/markup-compatibility/2006" xmlns:o="urn:schemas-microsoft-com:office:office" xmlns:r="http://schemas.openxmlformats.org/officeDocument/2006/relationships" xmlns:m="http://schemas.openxmlformats.org/officeDocument/2006/math" xmlns:v="urn:schemas-microsoft-com:vml" xmlns:wp="http://schemas.openxmlformats.org/drawingml/2006/wordprocessingDrawing" xmlns:w10="urn:schemas-microsoft-com:office:word" xmlns:w="http://schemas.openxmlformats.org/wordprocessingml/2006/main" xmlns:wne="http://schemas.microsoft.com/office/word/2006/wordml">
+  <w:footnote w:type="separator" w:id="-1">
+    <w:p>
+      <w:pPr>
+        <w:spacing w:after="0"/>
+      </w:pPr>
+      <w:r>
+        <w:separator/>
+      </w:r>
+    </w:p>
+  </w:footnote>
+  <w:footnote w:type="continuationSeparator" w:id="0">
+    <w:p>
+      <w:pPr>
+        <w:spacing w:after="0"/>
+      </w:pPr>
+      <w:r>
+        <w:continuationSeparator/>
+      </w:r>
+    </w:p>
+  </w:footnote>
+</w:footnotes>
 </file>
 
 <file path=word/numbering.xml><?xml version="1.0" encoding="utf-8"?>
@@ -2552,6 +3334,72 @@
         <w:right w:w="108" w:type="dxa"/>
       </w:tblCellMar>
     </w:tblPr>
+  </w:style>
+  <w:style w:type="paragraph" w:styleId="a5">
+    <w:name w:val="header"/>
+    <w:basedOn w:val="a"/>
+    <w:link w:val="Char"/>
+    <w:uiPriority w:val="99"/>
+    <w:semiHidden/>
+    <w:unhideWhenUsed/>
+    <w:rsid w:val="004311D8"/>
+    <w:pPr>
+      <w:pBdr>
+        <w:bottom w:val="single" w:sz="6" w:space="1" w:color="auto"/>
+      </w:pBdr>
+      <w:tabs>
+        <w:tab w:val="center" w:pos="4153"/>
+        <w:tab w:val="right" w:pos="8306"/>
+      </w:tabs>
+      <w:jc w:val="center"/>
+    </w:pPr>
+    <w:rPr>
+      <w:sz w:val="18"/>
+      <w:szCs w:val="18"/>
+    </w:rPr>
+  </w:style>
+  <w:style w:type="character" w:customStyle="1" w:styleId="Char">
+    <w:name w:val="页眉 Char"/>
+    <w:basedOn w:val="a0"/>
+    <w:link w:val="a5"/>
+    <w:uiPriority w:val="99"/>
+    <w:semiHidden/>
+    <w:rsid w:val="004311D8"/>
+    <w:rPr>
+      <w:rFonts w:ascii="Tahoma" w:hAnsi="Tahoma"/>
+      <w:sz w:val="18"/>
+      <w:szCs w:val="18"/>
+    </w:rPr>
+  </w:style>
+  <w:style w:type="paragraph" w:styleId="a6">
+    <w:name w:val="footer"/>
+    <w:basedOn w:val="a"/>
+    <w:link w:val="Char0"/>
+    <w:uiPriority w:val="99"/>
+    <w:unhideWhenUsed/>
+    <w:rsid w:val="004311D8"/>
+    <w:pPr>
+      <w:tabs>
+        <w:tab w:val="center" w:pos="4153"/>
+        <w:tab w:val="right" w:pos="8306"/>
+      </w:tabs>
+    </w:pPr>
+    <w:rPr>
+      <w:sz w:val="18"/>
+      <w:szCs w:val="18"/>
+    </w:rPr>
+  </w:style>
+  <w:style w:type="character" w:customStyle="1" w:styleId="Char0">
+    <w:name w:val="页脚 Char"/>
+    <w:basedOn w:val="a0"/>
+    <w:link w:val="a6"/>
+    <w:uiPriority w:val="99"/>
+    <w:rsid w:val="004311D8"/>
+    <w:rPr>
+      <w:rFonts w:ascii="Tahoma" w:hAnsi="Tahoma"/>
+      <w:sz w:val="18"/>
+      <w:szCs w:val="18"/>
+    </w:rPr>
   </w:style>
 </w:styles>
 </file>

</xml_diff>

<commit_message>
CH2840ADX: update debug log
</commit_message>
<xml_diff>
--- a/CH2840ADX/debug/调试记录.docx
+++ b/CH2840ADX/debug/调试记录.docx
@@ -2003,7 +2003,31 @@
                 <w:color w:val="00FF00"/>
                 <w:highlight w:val="black"/>
               </w:rPr>
-              <w:t>hell: mode0</w:t>
+              <w:t>hell: mode</w:t>
+            </w:r>
+            <w:r>
+              <w:rPr>
+                <w:rFonts w:hint="eastAsia"/>
+                <w:color w:val="00FF00"/>
+                <w:highlight w:val="black"/>
+              </w:rPr>
+              <w:t xml:space="preserve"> </w:t>
+            </w:r>
+            <w:r>
+              <w:rPr>
+                <w:rFonts w:hint="eastAsia"/>
+                <w:color w:val="00FF00"/>
+                <w:highlight w:val="black"/>
+              </w:rPr>
+              <w:t>0</w:t>
+            </w:r>
+            <w:r>
+              <w:rPr>
+                <w:rFonts w:hint="eastAsia"/>
+                <w:color w:val="00FF00"/>
+                <w:highlight w:val="black"/>
+              </w:rPr>
+              <w:t>|1|2</w:t>
             </w:r>
           </w:p>
         </w:tc>
@@ -2093,6 +2117,14 @@
                 <w:color w:val="00FF00"/>
                 <w:highlight w:val="black"/>
               </w:rPr>
+              <w:t>示波器测</w:t>
+            </w:r>
+            <w:r>
+              <w:rPr>
+                <w:rFonts w:hint="eastAsia"/>
+                <w:color w:val="00FF00"/>
+                <w:highlight w:val="black"/>
+              </w:rPr>
               <w:t>1K</w:t>
             </w:r>
           </w:p>
@@ -2193,6 +2225,14 @@
               </w:rPr>
               <w:t>scope</w:t>
             </w:r>
+            <w:r>
+              <w:rPr>
+                <w:rFonts w:hint="eastAsia"/>
+                <w:color w:val="00FF00"/>
+                <w:highlight w:val="black"/>
+              </w:rPr>
+              <w:t>看波形</w:t>
+            </w:r>
           </w:p>
         </w:tc>
         <w:tc>
@@ -2284,6 +2324,186 @@
               <w:t>J-scope</w:t>
             </w:r>
           </w:p>
+          <w:p>
+            <w:pPr>
+              <w:spacing w:line="220" w:lineRule="atLeast"/>
+              <w:rPr>
+                <w:color w:val="00FF00"/>
+                <w:highlight w:val="black"/>
+              </w:rPr>
+            </w:pPr>
+            <w:r>
+              <w:rPr>
+                <w:rFonts w:hint="eastAsia"/>
+                <w:color w:val="00FF00"/>
+                <w:highlight w:val="black"/>
+              </w:rPr>
+              <w:t>Shell: mode 3</w:t>
+            </w:r>
+          </w:p>
+        </w:tc>
+        <w:tc>
+          <w:tcPr>
+            <w:tcW w:w="1952" w:type="dxa"/>
+          </w:tcPr>
+          <w:p>
+            <w:pPr>
+              <w:spacing w:line="220" w:lineRule="atLeast"/>
+              <w:rPr>
+                <w:color w:val="00FF00"/>
+                <w:highlight w:val="black"/>
+              </w:rPr>
+            </w:pPr>
+            <w:r>
+              <w:rPr>
+                <w:rFonts w:hint="eastAsia"/>
+                <w:color w:val="00FF00"/>
+                <w:highlight w:val="black"/>
+              </w:rPr>
+              <w:t>PASS</w:t>
+            </w:r>
+          </w:p>
+        </w:tc>
+      </w:tr>
+      <w:tr>
+        <w:trPr>
+          <w:cantSplit/>
+        </w:trPr>
+        <w:tc>
+          <w:tcPr>
+            <w:tcW w:w="2024" w:type="dxa"/>
+          </w:tcPr>
+          <w:p>
+            <w:pPr>
+              <w:spacing w:line="220" w:lineRule="atLeast"/>
+            </w:pPr>
+            <w:r>
+              <w:rPr>
+                <w:rFonts w:hint="eastAsia"/>
+              </w:rPr>
+              <w:t>5</w:t>
+            </w:r>
+          </w:p>
+        </w:tc>
+        <w:tc>
+          <w:tcPr>
+            <w:tcW w:w="2165" w:type="dxa"/>
+          </w:tcPr>
+          <w:p>
+            <w:pPr>
+              <w:spacing w:line="220" w:lineRule="atLeast"/>
+            </w:pPr>
+            <w:r>
+              <w:rPr>
+                <w:rFonts w:hint="eastAsia"/>
+              </w:rPr>
+              <w:t>确认</w:t>
+            </w:r>
+            <w:r>
+              <w:rPr>
+                <w:rFonts w:hint="eastAsia"/>
+              </w:rPr>
+              <w:t>屏蔽箱内是否有干扰</w:t>
+            </w:r>
+          </w:p>
+        </w:tc>
+        <w:tc>
+          <w:tcPr>
+            <w:tcW w:w="2381" w:type="dxa"/>
+          </w:tcPr>
+          <w:p>
+            <w:pPr>
+              <w:spacing w:line="220" w:lineRule="atLeast"/>
+              <w:rPr>
+                <w:color w:val="00FF00"/>
+                <w:highlight w:val="black"/>
+              </w:rPr>
+            </w:pPr>
+            <w:r>
+              <w:rPr>
+                <w:rFonts w:hint="eastAsia"/>
+                <w:color w:val="00FF00"/>
+                <w:highlight w:val="black"/>
+              </w:rPr>
+              <w:t>屏蔽箱</w:t>
+            </w:r>
+            <w:r>
+              <w:rPr>
+                <w:rFonts w:hint="eastAsia"/>
+                <w:color w:val="00FF00"/>
+                <w:highlight w:val="black"/>
+              </w:rPr>
+              <w:t>：</w:t>
+            </w:r>
+            <w:proofErr w:type="spellStart"/>
+            <w:r>
+              <w:rPr>
+                <w:rFonts w:hint="eastAsia"/>
+                <w:color w:val="00FF00"/>
+                <w:highlight w:val="black"/>
+              </w:rPr>
+              <w:t>cw</w:t>
+            </w:r>
+            <w:proofErr w:type="spellEnd"/>
+            <w:r>
+              <w:rPr>
+                <w:rFonts w:hint="eastAsia"/>
+                <w:color w:val="00FF00"/>
+                <w:highlight w:val="black"/>
+              </w:rPr>
+              <w:t>在</w:t>
+            </w:r>
+            <w:r>
+              <w:rPr>
+                <w:rFonts w:hint="eastAsia"/>
+                <w:color w:val="00FF00"/>
+                <w:highlight w:val="black"/>
+              </w:rPr>
+              <w:t>2000</w:t>
+            </w:r>
+            <w:r>
+              <w:rPr>
+                <w:rFonts w:hint="eastAsia"/>
+                <w:color w:val="00FF00"/>
+                <w:highlight w:val="black"/>
+              </w:rPr>
+              <w:t>左右的采集值</w:t>
+            </w:r>
+            <w:r>
+              <w:rPr>
+                <w:rFonts w:hint="eastAsia"/>
+                <w:color w:val="00FF00"/>
+                <w:highlight w:val="black"/>
+              </w:rPr>
+              <w:t>；</w:t>
+            </w:r>
+            <w:proofErr w:type="spellStart"/>
+            <w:r>
+              <w:rPr>
+                <w:rFonts w:hint="eastAsia"/>
+                <w:color w:val="00FF00"/>
+                <w:highlight w:val="black"/>
+              </w:rPr>
+              <w:t>fsk</w:t>
+            </w:r>
+            <w:proofErr w:type="spellEnd"/>
+            <w:r>
+              <w:rPr>
+                <w:rFonts w:hint="eastAsia"/>
+                <w:color w:val="00FF00"/>
+                <w:highlight w:val="black"/>
+              </w:rPr>
+              <w:t>是</w:t>
+            </w:r>
+            <w:r>
+              <w:rPr>
+                <w:rFonts w:hint="eastAsia"/>
+                <w:color w:val="00FF00"/>
+                <w:highlight w:val="black"/>
+              </w:rPr>
+              <w:t>1260-2840</w:t>
+            </w:r>
+          </w:p>
         </w:tc>
         <w:tc>
           <w:tcPr>
@@ -2312,9 +2532,6 @@
     <w:p>
       <w:pPr>
         <w:spacing w:line="220" w:lineRule="atLeast"/>
-        <w:rPr>
-          <w:rFonts w:hint="eastAsia"/>
-        </w:rPr>
       </w:pPr>
       <w:r>
         <w:rPr>
@@ -2347,9 +2564,6 @@
         </w:numPr>
         <w:spacing w:line="220" w:lineRule="atLeast"/>
         <w:ind w:firstLineChars="0"/>
-        <w:rPr>
-          <w:rFonts w:hint="eastAsia"/>
-        </w:rPr>
       </w:pPr>
       <w:r>
         <w:rPr>
@@ -2361,9 +2575,6 @@
     <w:p>
       <w:pPr>
         <w:spacing w:line="220" w:lineRule="atLeast"/>
-        <w:rPr>
-          <w:rFonts w:hint="eastAsia"/>
-        </w:rPr>
       </w:pPr>
       <w:r>
         <w:rPr>
@@ -2381,9 +2592,6 @@
     <w:p>
       <w:pPr>
         <w:spacing w:line="220" w:lineRule="atLeast"/>
-        <w:rPr>
-          <w:rFonts w:hint="eastAsia"/>
-        </w:rPr>
       </w:pPr>
       <w:r>
         <w:t>bfsk_n32\embedded\</w:t>
@@ -2410,9 +2618,6 @@
     <w:p>
       <w:pPr>
         <w:spacing w:line="220" w:lineRule="atLeast"/>
-        <w:rPr>
-          <w:rFonts w:hint="eastAsia"/>
-        </w:rPr>
       </w:pPr>
       <w:r>
         <w:t>bfsk_n32\embedded\</w:t>
@@ -2595,9 +2800,6 @@
           <w:p>
             <w:pPr>
               <w:spacing w:line="220" w:lineRule="atLeast"/>
-              <w:rPr>
-                <w:rFonts w:hint="eastAsia"/>
-              </w:rPr>
             </w:pPr>
             <w:r>
               <w:rPr>
@@ -2729,9 +2931,6 @@
           <w:p>
             <w:pPr>
               <w:spacing w:line="220" w:lineRule="atLeast"/>
-              <w:rPr>
-                <w:rFonts w:hint="eastAsia"/>
-              </w:rPr>
             </w:pPr>
             <w:r>
               <w:rPr>
@@ -2775,9 +2974,277 @@
     <w:p>
       <w:pPr>
         <w:spacing w:line="220" w:lineRule="atLeast"/>
-        <w:rPr>
-          <w:rFonts w:hint="eastAsia"/>
-        </w:rPr>
+      </w:pPr>
+    </w:p>
+    <w:p>
+      <w:pPr>
+        <w:pStyle w:val="a3"/>
+        <w:numPr>
+          <w:ilvl w:val="0"/>
+          <w:numId w:val="1"/>
+        </w:numPr>
+        <w:spacing w:line="220" w:lineRule="atLeast"/>
+        <w:ind w:firstLineChars="0"/>
+      </w:pPr>
+      <w:r>
+        <w:rPr>
+          <w:rFonts w:hint="eastAsia"/>
+        </w:rPr>
+        <w:t>耐久性测试：</w:t>
+      </w:r>
+    </w:p>
+    <w:p>
+      <w:pPr>
+        <w:spacing w:line="220" w:lineRule="atLeast"/>
+      </w:pPr>
+      <w:r>
+        <w:rPr>
+          <w:rFonts w:hint="eastAsia"/>
+        </w:rPr>
+        <w:t>测试用程序</w:t>
+      </w:r>
+      <w:r>
+        <w:rPr>
+          <w:rFonts w:hint="eastAsia"/>
+        </w:rPr>
+        <w:t xml:space="preserve">: </w:t>
+      </w:r>
+    </w:p>
+    <w:p>
+      <w:pPr>
+        <w:spacing w:line="220" w:lineRule="atLeast"/>
+      </w:pPr>
+      <w:r>
+        <w:t>bfsk_n32\embedded\</w:t>
+      </w:r>
+      <w:r>
+        <w:t>adc_sample</w:t>
+      </w:r>
+      <w:r>
+        <w:t>\</w:t>
+      </w:r>
+    </w:p>
+    <w:tbl>
+      <w:tblPr>
+        <w:tblStyle w:val="a4"/>
+        <w:tblW w:w="0" w:type="auto"/>
+        <w:tblLook w:val="04A0"/>
+      </w:tblPr>
+      <w:tblGrid>
+        <w:gridCol w:w="2024"/>
+        <w:gridCol w:w="2165"/>
+        <w:gridCol w:w="2381"/>
+        <w:gridCol w:w="1952"/>
+      </w:tblGrid>
+      <w:tr>
+        <w:trPr>
+          <w:cantSplit/>
+          <w:tblHeader/>
+        </w:trPr>
+        <w:tc>
+          <w:tcPr>
+            <w:tcW w:w="2024" w:type="dxa"/>
+          </w:tcPr>
+          <w:p>
+            <w:pPr>
+              <w:spacing w:line="220" w:lineRule="atLeast"/>
+            </w:pPr>
+            <w:r>
+              <w:rPr>
+                <w:rFonts w:hint="eastAsia"/>
+              </w:rPr>
+              <w:t>序号</w:t>
+            </w:r>
+          </w:p>
+        </w:tc>
+        <w:tc>
+          <w:tcPr>
+            <w:tcW w:w="2165" w:type="dxa"/>
+          </w:tcPr>
+          <w:p>
+            <w:pPr>
+              <w:spacing w:line="220" w:lineRule="atLeast"/>
+            </w:pPr>
+            <w:r>
+              <w:rPr>
+                <w:rFonts w:hint="eastAsia"/>
+              </w:rPr>
+              <w:t>项目</w:t>
+            </w:r>
+          </w:p>
+        </w:tc>
+        <w:tc>
+          <w:tcPr>
+            <w:tcW w:w="2381" w:type="dxa"/>
+          </w:tcPr>
+          <w:p>
+            <w:pPr>
+              <w:spacing w:line="220" w:lineRule="atLeast"/>
+            </w:pPr>
+            <w:r>
+              <w:rPr>
+                <w:rFonts w:hint="eastAsia"/>
+              </w:rPr>
+              <w:t>测试方法</w:t>
+            </w:r>
+          </w:p>
+        </w:tc>
+        <w:tc>
+          <w:tcPr>
+            <w:tcW w:w="1952" w:type="dxa"/>
+          </w:tcPr>
+          <w:p>
+            <w:pPr>
+              <w:spacing w:line="220" w:lineRule="atLeast"/>
+            </w:pPr>
+            <w:r>
+              <w:rPr>
+                <w:rFonts w:hint="eastAsia"/>
+              </w:rPr>
+              <w:t>结果</w:t>
+            </w:r>
+          </w:p>
+        </w:tc>
+      </w:tr>
+      <w:tr>
+        <w:trPr>
+          <w:cantSplit/>
+        </w:trPr>
+        <w:tc>
+          <w:tcPr>
+            <w:tcW w:w="2024" w:type="dxa"/>
+          </w:tcPr>
+          <w:p>
+            <w:pPr>
+              <w:spacing w:line="220" w:lineRule="atLeast"/>
+            </w:pPr>
+            <w:r>
+              <w:rPr>
+                <w:rFonts w:hint="eastAsia"/>
+              </w:rPr>
+              <w:t>1</w:t>
+            </w:r>
+          </w:p>
+        </w:tc>
+        <w:tc>
+          <w:tcPr>
+            <w:tcW w:w="2165" w:type="dxa"/>
+          </w:tcPr>
+          <w:p>
+            <w:pPr>
+              <w:spacing w:line="220" w:lineRule="atLeast"/>
+            </w:pPr>
+            <w:r>
+              <w:rPr>
+                <w:rFonts w:hint="eastAsia"/>
+              </w:rPr>
+              <w:t>高温</w:t>
+            </w:r>
+          </w:p>
+        </w:tc>
+        <w:tc>
+          <w:tcPr>
+            <w:tcW w:w="2381" w:type="dxa"/>
+          </w:tcPr>
+          <w:p>
+            <w:pPr>
+              <w:spacing w:line="220" w:lineRule="atLeast"/>
+              <w:rPr>
+                <w:color w:val="00FF00"/>
+                <w:highlight w:val="black"/>
+              </w:rPr>
+            </w:pPr>
+          </w:p>
+        </w:tc>
+        <w:tc>
+          <w:tcPr>
+            <w:tcW w:w="1952" w:type="dxa"/>
+          </w:tcPr>
+          <w:p>
+            <w:pPr>
+              <w:spacing w:line="220" w:lineRule="atLeast"/>
+              <w:rPr>
+                <w:color w:val="00FF00"/>
+                <w:highlight w:val="black"/>
+              </w:rPr>
+            </w:pPr>
+          </w:p>
+        </w:tc>
+      </w:tr>
+      <w:tr>
+        <w:trPr>
+          <w:cantSplit/>
+        </w:trPr>
+        <w:tc>
+          <w:tcPr>
+            <w:tcW w:w="2024" w:type="dxa"/>
+          </w:tcPr>
+          <w:p>
+            <w:pPr>
+              <w:spacing w:line="220" w:lineRule="atLeast"/>
+            </w:pPr>
+            <w:r>
+              <w:rPr>
+                <w:rFonts w:hint="eastAsia"/>
+              </w:rPr>
+              <w:t>2</w:t>
+            </w:r>
+          </w:p>
+        </w:tc>
+        <w:tc>
+          <w:tcPr>
+            <w:tcW w:w="2165" w:type="dxa"/>
+          </w:tcPr>
+          <w:p>
+            <w:pPr>
+              <w:spacing w:line="220" w:lineRule="atLeast"/>
+            </w:pPr>
+            <w:r>
+              <w:rPr>
+                <w:rFonts w:hint="eastAsia"/>
+              </w:rPr>
+              <w:t>低温</w:t>
+            </w:r>
+          </w:p>
+        </w:tc>
+        <w:tc>
+          <w:tcPr>
+            <w:tcW w:w="2381" w:type="dxa"/>
+          </w:tcPr>
+          <w:p>
+            <w:pPr>
+              <w:spacing w:line="220" w:lineRule="atLeast"/>
+              <w:rPr>
+                <w:color w:val="00FF00"/>
+                <w:highlight w:val="black"/>
+              </w:rPr>
+            </w:pPr>
+          </w:p>
+        </w:tc>
+        <w:tc>
+          <w:tcPr>
+            <w:tcW w:w="1952" w:type="dxa"/>
+          </w:tcPr>
+          <w:p>
+            <w:pPr>
+              <w:spacing w:line="220" w:lineRule="atLeast"/>
+              <w:rPr>
+                <w:color w:val="00FF00"/>
+                <w:highlight w:val="black"/>
+              </w:rPr>
+            </w:pPr>
+          </w:p>
+        </w:tc>
+      </w:tr>
+    </w:tbl>
+    <w:p>
+      <w:pPr>
+        <w:spacing w:line="220" w:lineRule="atLeast"/>
+      </w:pPr>
+    </w:p>
+    <w:p>
+      <w:pPr>
+        <w:spacing w:line="220" w:lineRule="atLeast"/>
       </w:pPr>
     </w:p>
     <w:p>
@@ -2914,7 +3381,7 @@
                 <w:b/>
                 <w:noProof/>
               </w:rPr>
-              <w:t>1</w:t>
+              <w:t>2</w:t>
             </w:r>
             <w:r>
               <w:rPr>
@@ -2957,7 +3424,7 @@
                 <w:b/>
                 <w:noProof/>
               </w:rPr>
-              <w:t>2</w:t>
+              <w:t>3</w:t>
             </w:r>
             <w:r>
               <w:rPr>

</xml_diff>

<commit_message>
CH1616ADX: add ldo datasheet
</commit_message>
<xml_diff>
--- a/CH2840ADX/debug/调试记录.docx
+++ b/CH2840ADX/debug/调试记录.docx
@@ -2752,10 +2752,37 @@
             <w:pPr>
               <w:spacing w:line="220" w:lineRule="atLeast"/>
               <w:rPr>
-                <w:color w:val="00FF00"/>
-                <w:highlight w:val="black"/>
-              </w:rPr>
-            </w:pPr>
+                <w:color w:val="FF0000"/>
+                <w:highlight w:val="black"/>
+              </w:rPr>
+            </w:pPr>
+            <w:proofErr w:type="spellStart"/>
+            <w:r>
+              <w:rPr>
+                <w:color w:val="FF0000"/>
+              </w:rPr>
+              <w:t>fsk_distance_measure</w:t>
+            </w:r>
+            <w:proofErr w:type="spellEnd"/>
+            <w:r>
+              <w:rPr>
+                <w:color w:val="FF0000"/>
+              </w:rPr>
+              <w:t xml:space="preserve"> </w:t>
+            </w:r>
+            <w:r>
+              <w:rPr>
+                <w:rFonts w:hint="eastAsia"/>
+                <w:color w:val="FF0000"/>
+              </w:rPr>
+              <w:t>+</w:t>
+            </w:r>
+            <w:r>
+              <w:rPr>
+                <w:color w:val="FF0000"/>
+              </w:rPr>
+              <w:t>CD2840ADX.exe</w:t>
+            </w:r>
           </w:p>
         </w:tc>
         <w:tc>
@@ -2817,10 +2844,18 @@
             <w:pPr>
               <w:spacing w:line="220" w:lineRule="atLeast"/>
               <w:rPr>
-                <w:color w:val="00FF00"/>
-                <w:highlight w:val="black"/>
-              </w:rPr>
-            </w:pPr>
+                <w:color w:val="FF0000"/>
+                <w:highlight w:val="black"/>
+              </w:rPr>
+            </w:pPr>
+            <w:proofErr w:type="spellStart"/>
+            <w:r>
+              <w:rPr>
+                <w:color w:val="FF0000"/>
+              </w:rPr>
+              <w:t>adc_sample</w:t>
+            </w:r>
+            <w:proofErr w:type="spellEnd"/>
           </w:p>
         </w:tc>
         <w:tc>
@@ -2882,10 +2917,18 @@
             <w:pPr>
               <w:spacing w:line="220" w:lineRule="atLeast"/>
               <w:rPr>
-                <w:color w:val="00FF00"/>
-                <w:highlight w:val="black"/>
-              </w:rPr>
-            </w:pPr>
+                <w:color w:val="FF0000"/>
+                <w:highlight w:val="black"/>
+              </w:rPr>
+            </w:pPr>
+            <w:proofErr w:type="spellStart"/>
+            <w:r>
+              <w:rPr>
+                <w:color w:val="FF0000"/>
+              </w:rPr>
+              <w:t>adc_sample</w:t>
+            </w:r>
+            <w:proofErr w:type="spellEnd"/>
           </w:p>
         </w:tc>
         <w:tc>
@@ -3381,7 +3424,7 @@
                 <w:b/>
                 <w:noProof/>
               </w:rPr>
-              <w:t>2</w:t>
+              <w:t>1</w:t>
             </w:r>
             <w:r>
               <w:rPr>

</xml_diff>

<commit_message>
CD2840ADX: add and test 1%-100% power support
</commit_message>
<xml_diff>
--- a/CH2840ADX/debug/调试记录.docx
+++ b/CH2840ADX/debug/调试记录.docx
@@ -2571,6 +2571,12 @@
         </w:rPr>
         <w:t>测距功能测试</w:t>
       </w:r>
+      <w:r>
+        <w:rPr>
+          <w:rFonts w:hint="eastAsia"/>
+        </w:rPr>
+        <w:t>：</w:t>
+      </w:r>
     </w:p>
     <w:p>
       <w:pPr>
@@ -3033,6 +3039,3363 @@
                 <w:highlight w:val="black"/>
               </w:rPr>
             </w:pPr>
+          </w:p>
+        </w:tc>
+      </w:tr>
+    </w:tbl>
+    <w:p>
+      <w:pPr>
+        <w:spacing w:line="220" w:lineRule="atLeast"/>
+      </w:pPr>
+    </w:p>
+    <w:p>
+      <w:pPr>
+        <w:pStyle w:val="a3"/>
+        <w:numPr>
+          <w:ilvl w:val="0"/>
+          <w:numId w:val="1"/>
+        </w:numPr>
+        <w:spacing w:line="220" w:lineRule="atLeast"/>
+        <w:ind w:firstLineChars="0"/>
+      </w:pPr>
+      <w:r>
+        <w:rPr>
+          <w:rFonts w:hint="eastAsia"/>
+        </w:rPr>
+        <w:t>脉冲供电测试：</w:t>
+      </w:r>
+    </w:p>
+    <w:p>
+      <w:r>
+        <w:rPr>
+          <w:rFonts w:hint="eastAsia"/>
+        </w:rPr>
+        <w:t>测试用程序</w:t>
+      </w:r>
+      <w:r>
+        <w:rPr>
+          <w:rFonts w:hint="eastAsia"/>
+        </w:rPr>
+        <w:t xml:space="preserve">: </w:t>
+      </w:r>
+    </w:p>
+    <w:p>
+      <w:r>
+        <w:t>bfsk_n32\embedded\</w:t>
+      </w:r>
+      <w:r>
+        <w:t>fsk_distance_measure</w:t>
+      </w:r>
+    </w:p>
+    <w:tbl>
+      <w:tblPr>
+        <w:tblStyle w:val="a4"/>
+        <w:tblW w:w="0" w:type="auto"/>
+        <w:tblLook w:val="04A0"/>
+      </w:tblPr>
+      <w:tblGrid>
+        <w:gridCol w:w="1344"/>
+        <w:gridCol w:w="1550"/>
+        <w:gridCol w:w="1549"/>
+        <w:gridCol w:w="1558"/>
+        <w:gridCol w:w="1236"/>
+        <w:gridCol w:w="1285"/>
+      </w:tblGrid>
+      <w:tr>
+        <w:trPr>
+          <w:cantSplit/>
+          <w:tblHeader/>
+        </w:trPr>
+        <w:tc>
+          <w:tcPr>
+            <w:tcW w:w="1378" w:type="dxa"/>
+          </w:tcPr>
+          <w:p>
+            <w:pPr>
+              <w:spacing w:line="220" w:lineRule="atLeast"/>
+            </w:pPr>
+            <w:r>
+              <w:rPr>
+                <w:rFonts w:hint="eastAsia"/>
+              </w:rPr>
+              <w:t>序号</w:t>
+            </w:r>
+          </w:p>
+        </w:tc>
+        <w:tc>
+          <w:tcPr>
+            <w:tcW w:w="1578" w:type="dxa"/>
+          </w:tcPr>
+          <w:p>
+            <w:pPr>
+              <w:spacing w:line="220" w:lineRule="atLeast"/>
+            </w:pPr>
+            <w:r>
+              <w:rPr>
+                <w:rFonts w:hint="eastAsia"/>
+              </w:rPr>
+              <w:t>项目</w:t>
+            </w:r>
+          </w:p>
+        </w:tc>
+        <w:tc>
+          <w:tcPr>
+            <w:tcW w:w="1591" w:type="dxa"/>
+          </w:tcPr>
+          <w:p>
+            <w:pPr>
+              <w:spacing w:line="220" w:lineRule="atLeast"/>
+            </w:pPr>
+            <w:r>
+              <w:rPr>
+                <w:rFonts w:hint="eastAsia"/>
+              </w:rPr>
+              <w:t>测试方法</w:t>
+            </w:r>
+          </w:p>
+        </w:tc>
+        <w:tc>
+          <w:tcPr>
+            <w:tcW w:w="1431" w:type="dxa"/>
+          </w:tcPr>
+          <w:p>
+            <w:pPr>
+              <w:spacing w:line="220" w:lineRule="atLeast"/>
+            </w:pPr>
+            <w:r>
+              <w:rPr>
+                <w:rFonts w:hint="eastAsia"/>
+              </w:rPr>
+              <w:t>电压电流</w:t>
+            </w:r>
+          </w:p>
+        </w:tc>
+        <w:tc>
+          <w:tcPr>
+            <w:tcW w:w="1249" w:type="dxa"/>
+          </w:tcPr>
+          <w:p>
+            <w:pPr>
+              <w:spacing w:line="220" w:lineRule="atLeast"/>
+              <w:rPr>
+                <w:rFonts w:hint="eastAsia"/>
+              </w:rPr>
+            </w:pPr>
+            <w:r>
+              <w:rPr>
+                <w:rFonts w:hint="eastAsia"/>
+              </w:rPr>
+              <w:t>中频</w:t>
+            </w:r>
+            <w:r>
+              <w:rPr>
+                <w:rFonts w:hint="eastAsia"/>
+              </w:rPr>
+              <w:t>值</w:t>
+            </w:r>
+          </w:p>
+        </w:tc>
+        <w:tc>
+          <w:tcPr>
+            <w:tcW w:w="1295" w:type="dxa"/>
+          </w:tcPr>
+          <w:p>
+            <w:pPr>
+              <w:spacing w:line="220" w:lineRule="atLeast"/>
+            </w:pPr>
+            <w:r>
+              <w:rPr>
+                <w:rFonts w:hint="eastAsia"/>
+              </w:rPr>
+              <w:t>结果</w:t>
+            </w:r>
+          </w:p>
+        </w:tc>
+      </w:tr>
+      <w:tr>
+        <w:trPr>
+          <w:cantSplit/>
+        </w:trPr>
+        <w:tc>
+          <w:tcPr>
+            <w:tcW w:w="1378" w:type="dxa"/>
+          </w:tcPr>
+          <w:p>
+            <w:pPr>
+              <w:spacing w:line="220" w:lineRule="atLeast"/>
+            </w:pPr>
+            <w:r>
+              <w:rPr>
+                <w:rFonts w:hint="eastAsia"/>
+              </w:rPr>
+              <w:t>1</w:t>
+            </w:r>
+          </w:p>
+        </w:tc>
+        <w:tc>
+          <w:tcPr>
+            <w:tcW w:w="1578" w:type="dxa"/>
+          </w:tcPr>
+          <w:p>
+            <w:pPr>
+              <w:spacing w:line="220" w:lineRule="atLeast"/>
+            </w:pPr>
+            <w:r>
+              <w:rPr>
+                <w:rFonts w:hint="eastAsia"/>
+              </w:rPr>
+              <w:t>FULL</w:t>
+            </w:r>
+            <w:r>
+              <w:rPr>
+                <w:rFonts w:hint="eastAsia"/>
+              </w:rPr>
+              <w:t>-100%</w:t>
+            </w:r>
+          </w:p>
+        </w:tc>
+        <w:tc>
+          <w:tcPr>
+            <w:tcW w:w="1591" w:type="dxa"/>
+          </w:tcPr>
+          <w:p>
+            <w:pPr>
+              <w:spacing w:line="220" w:lineRule="atLeast"/>
+              <w:rPr>
+                <w:color w:val="00FF00"/>
+                <w:highlight w:val="black"/>
+              </w:rPr>
+            </w:pPr>
+            <w:r>
+              <w:rPr>
+                <w:rFonts w:hint="eastAsia"/>
+                <w:color w:val="00FF00"/>
+                <w:highlight w:val="black"/>
+              </w:rPr>
+              <w:t>电源串电流表</w:t>
+            </w:r>
+          </w:p>
+        </w:tc>
+        <w:tc>
+          <w:tcPr>
+            <w:tcW w:w="1431" w:type="dxa"/>
+          </w:tcPr>
+          <w:p>
+            <w:pPr>
+              <w:spacing w:line="220" w:lineRule="atLeast"/>
+              <w:rPr>
+                <w:color w:val="00FF00"/>
+                <w:highlight w:val="black"/>
+              </w:rPr>
+            </w:pPr>
+            <w:r>
+              <w:rPr>
+                <w:color w:val="00FF00"/>
+                <w:highlight w:val="black"/>
+              </w:rPr>
+              <w:t>3</w:t>
+            </w:r>
+            <w:r>
+              <w:rPr>
+                <w:rFonts w:hint="eastAsia"/>
+                <w:color w:val="00FF00"/>
+                <w:highlight w:val="black"/>
+              </w:rPr>
+              <w:t>.3</w:t>
+            </w:r>
+            <w:r>
+              <w:rPr>
+                <w:rFonts w:hint="eastAsia"/>
+                <w:color w:val="00FF00"/>
+                <w:highlight w:val="black"/>
+              </w:rPr>
+              <w:t>V~</w:t>
+            </w:r>
+            <w:r>
+              <w:rPr>
+                <w:rFonts w:hint="eastAsia"/>
+                <w:color w:val="00FF00"/>
+                <w:highlight w:val="black"/>
+              </w:rPr>
+              <w:t>82.6mA</w:t>
+            </w:r>
+          </w:p>
+        </w:tc>
+        <w:tc>
+          <w:tcPr>
+            <w:tcW w:w="1249" w:type="dxa"/>
+          </w:tcPr>
+          <w:p>
+            <w:pPr>
+              <w:spacing w:line="220" w:lineRule="atLeast"/>
+              <w:rPr>
+                <w:rFonts w:hint="eastAsia"/>
+                <w:color w:val="00FF00"/>
+                <w:highlight w:val="black"/>
+              </w:rPr>
+            </w:pPr>
+            <w:r>
+              <w:rPr>
+                <w:rFonts w:hint="eastAsia"/>
+                <w:color w:val="00FF00"/>
+                <w:highlight w:val="black"/>
+              </w:rPr>
+              <w:t>1</w:t>
+            </w:r>
+            <w:r>
+              <w:rPr>
+                <w:rFonts w:hint="eastAsia"/>
+                <w:color w:val="00FF00"/>
+                <w:highlight w:val="black"/>
+              </w:rPr>
+              <w:t>15</w:t>
+            </w:r>
+            <w:r>
+              <w:rPr>
+                <w:rFonts w:hint="eastAsia"/>
+                <w:color w:val="00FF00"/>
+                <w:highlight w:val="black"/>
+              </w:rPr>
+              <w:t>00/</w:t>
+            </w:r>
+          </w:p>
+          <w:p>
+            <w:pPr>
+              <w:spacing w:line="220" w:lineRule="atLeast"/>
+              <w:rPr>
+                <w:color w:val="00FF00"/>
+                <w:highlight w:val="black"/>
+              </w:rPr>
+            </w:pPr>
+            <w:r>
+              <w:rPr>
+                <w:rFonts w:hint="eastAsia"/>
+                <w:color w:val="00FF00"/>
+                <w:highlight w:val="black"/>
+              </w:rPr>
+              <w:t>20500</w:t>
+            </w:r>
+          </w:p>
+        </w:tc>
+        <w:tc>
+          <w:tcPr>
+            <w:tcW w:w="1295" w:type="dxa"/>
+          </w:tcPr>
+          <w:p>
+            <w:pPr>
+              <w:spacing w:line="220" w:lineRule="atLeast"/>
+              <w:rPr>
+                <w:color w:val="00FF00"/>
+                <w:highlight w:val="black"/>
+              </w:rPr>
+            </w:pPr>
+            <w:r>
+              <w:rPr>
+                <w:rFonts w:hint="eastAsia"/>
+                <w:color w:val="00FF00"/>
+                <w:highlight w:val="black"/>
+              </w:rPr>
+              <w:t>PASS</w:t>
+            </w:r>
+          </w:p>
+        </w:tc>
+      </w:tr>
+      <w:tr>
+        <w:trPr>
+          <w:cantSplit/>
+        </w:trPr>
+        <w:tc>
+          <w:tcPr>
+            <w:tcW w:w="1378" w:type="dxa"/>
+          </w:tcPr>
+          <w:p>
+            <w:pPr>
+              <w:spacing w:line="220" w:lineRule="atLeast"/>
+            </w:pPr>
+            <w:r>
+              <w:rPr>
+                <w:rFonts w:hint="eastAsia"/>
+              </w:rPr>
+              <w:t>2</w:t>
+            </w:r>
+          </w:p>
+        </w:tc>
+        <w:tc>
+          <w:tcPr>
+            <w:tcW w:w="1578" w:type="dxa"/>
+          </w:tcPr>
+          <w:p>
+            <w:pPr>
+              <w:spacing w:line="220" w:lineRule="atLeast"/>
+            </w:pPr>
+            <w:r>
+              <w:rPr>
+                <w:rFonts w:hint="eastAsia"/>
+              </w:rPr>
+              <w:t>90%</w:t>
+            </w:r>
+          </w:p>
+        </w:tc>
+        <w:tc>
+          <w:tcPr>
+            <w:tcW w:w="1591" w:type="dxa"/>
+          </w:tcPr>
+          <w:p>
+            <w:pPr>
+              <w:spacing w:line="220" w:lineRule="atLeast"/>
+              <w:rPr>
+                <w:color w:val="00FF00"/>
+                <w:highlight w:val="black"/>
+              </w:rPr>
+            </w:pPr>
+            <w:r>
+              <w:rPr>
+                <w:rFonts w:hint="eastAsia"/>
+                <w:color w:val="00FF00"/>
+                <w:highlight w:val="black"/>
+              </w:rPr>
+              <w:t>电源串电流表</w:t>
+            </w:r>
+          </w:p>
+        </w:tc>
+        <w:tc>
+          <w:tcPr>
+            <w:tcW w:w="1431" w:type="dxa"/>
+          </w:tcPr>
+          <w:p>
+            <w:pPr>
+              <w:spacing w:line="220" w:lineRule="atLeast"/>
+              <w:rPr>
+                <w:color w:val="00FF00"/>
+                <w:highlight w:val="black"/>
+              </w:rPr>
+            </w:pPr>
+            <w:r>
+              <w:rPr>
+                <w:color w:val="00FF00"/>
+                <w:highlight w:val="black"/>
+              </w:rPr>
+              <w:t>3</w:t>
+            </w:r>
+            <w:r>
+              <w:rPr>
+                <w:rFonts w:hint="eastAsia"/>
+                <w:color w:val="00FF00"/>
+                <w:highlight w:val="black"/>
+              </w:rPr>
+              <w:t>.3V~</w:t>
+            </w:r>
+            <w:r>
+              <w:rPr>
+                <w:rFonts w:hint="eastAsia"/>
+                <w:color w:val="00FF00"/>
+                <w:highlight w:val="black"/>
+              </w:rPr>
+              <w:t>76.4mA</w:t>
+            </w:r>
+          </w:p>
+        </w:tc>
+        <w:tc>
+          <w:tcPr>
+            <w:tcW w:w="1249" w:type="dxa"/>
+          </w:tcPr>
+          <w:p>
+            <w:pPr>
+              <w:spacing w:line="220" w:lineRule="atLeast"/>
+              <w:rPr>
+                <w:rFonts w:hint="eastAsia"/>
+                <w:color w:val="00FF00"/>
+                <w:highlight w:val="black"/>
+              </w:rPr>
+            </w:pPr>
+            <w:r>
+              <w:rPr>
+                <w:rFonts w:hint="eastAsia"/>
+                <w:color w:val="00FF00"/>
+                <w:highlight w:val="black"/>
+              </w:rPr>
+              <w:t>1</w:t>
+            </w:r>
+            <w:r>
+              <w:rPr>
+                <w:rFonts w:hint="eastAsia"/>
+                <w:color w:val="00FF00"/>
+                <w:highlight w:val="black"/>
+              </w:rPr>
+              <w:t>4</w:t>
+            </w:r>
+            <w:r>
+              <w:rPr>
+                <w:rFonts w:hint="eastAsia"/>
+                <w:color w:val="00FF00"/>
+                <w:highlight w:val="black"/>
+              </w:rPr>
+              <w:t>500/</w:t>
+            </w:r>
+          </w:p>
+          <w:p>
+            <w:pPr>
+              <w:spacing w:line="220" w:lineRule="atLeast"/>
+              <w:rPr>
+                <w:color w:val="00FF00"/>
+                <w:highlight w:val="black"/>
+              </w:rPr>
+            </w:pPr>
+            <w:r>
+              <w:rPr>
+                <w:rFonts w:hint="eastAsia"/>
+                <w:color w:val="00FF00"/>
+                <w:highlight w:val="black"/>
+              </w:rPr>
+              <w:t>2</w:t>
+            </w:r>
+            <w:r>
+              <w:rPr>
+                <w:rFonts w:hint="eastAsia"/>
+                <w:color w:val="00FF00"/>
+                <w:highlight w:val="black"/>
+              </w:rPr>
+              <w:t>1</w:t>
+            </w:r>
+            <w:r>
+              <w:rPr>
+                <w:rFonts w:hint="eastAsia"/>
+                <w:color w:val="00FF00"/>
+                <w:highlight w:val="black"/>
+              </w:rPr>
+              <w:t>000</w:t>
+            </w:r>
+          </w:p>
+        </w:tc>
+        <w:tc>
+          <w:tcPr>
+            <w:tcW w:w="1295" w:type="dxa"/>
+          </w:tcPr>
+          <w:p>
+            <w:pPr>
+              <w:spacing w:line="220" w:lineRule="atLeast"/>
+              <w:rPr>
+                <w:color w:val="00FF00"/>
+                <w:highlight w:val="black"/>
+              </w:rPr>
+            </w:pPr>
+            <w:r>
+              <w:rPr>
+                <w:rFonts w:hint="eastAsia"/>
+                <w:color w:val="00FF00"/>
+                <w:highlight w:val="black"/>
+              </w:rPr>
+              <w:t>PASS</w:t>
+            </w:r>
+          </w:p>
+        </w:tc>
+      </w:tr>
+      <w:tr>
+        <w:trPr>
+          <w:cantSplit/>
+        </w:trPr>
+        <w:tc>
+          <w:tcPr>
+            <w:tcW w:w="1378" w:type="dxa"/>
+          </w:tcPr>
+          <w:p>
+            <w:pPr>
+              <w:spacing w:line="220" w:lineRule="atLeast"/>
+              <w:rPr>
+                <w:rFonts w:hint="eastAsia"/>
+              </w:rPr>
+            </w:pPr>
+            <w:r>
+              <w:rPr>
+                <w:rFonts w:hint="eastAsia"/>
+              </w:rPr>
+              <w:t>3</w:t>
+            </w:r>
+          </w:p>
+        </w:tc>
+        <w:tc>
+          <w:tcPr>
+            <w:tcW w:w="1578" w:type="dxa"/>
+          </w:tcPr>
+          <w:p>
+            <w:pPr>
+              <w:spacing w:line="220" w:lineRule="atLeast"/>
+              <w:rPr>
+                <w:rFonts w:hint="eastAsia"/>
+              </w:rPr>
+            </w:pPr>
+            <w:r>
+              <w:rPr>
+                <w:rFonts w:hint="eastAsia"/>
+              </w:rPr>
+              <w:t>80%</w:t>
+            </w:r>
+          </w:p>
+        </w:tc>
+        <w:tc>
+          <w:tcPr>
+            <w:tcW w:w="1591" w:type="dxa"/>
+          </w:tcPr>
+          <w:p>
+            <w:pPr>
+              <w:spacing w:line="220" w:lineRule="atLeast"/>
+              <w:rPr>
+                <w:color w:val="00FF00"/>
+                <w:highlight w:val="black"/>
+              </w:rPr>
+            </w:pPr>
+            <w:r>
+              <w:rPr>
+                <w:rFonts w:hint="eastAsia"/>
+                <w:color w:val="00FF00"/>
+                <w:highlight w:val="black"/>
+              </w:rPr>
+              <w:t>电源串电流表</w:t>
+            </w:r>
+          </w:p>
+        </w:tc>
+        <w:tc>
+          <w:tcPr>
+            <w:tcW w:w="1431" w:type="dxa"/>
+          </w:tcPr>
+          <w:p>
+            <w:pPr>
+              <w:spacing w:line="220" w:lineRule="atLeast"/>
+              <w:rPr>
+                <w:color w:val="00FF00"/>
+                <w:highlight w:val="black"/>
+              </w:rPr>
+            </w:pPr>
+            <w:r>
+              <w:rPr>
+                <w:color w:val="00FF00"/>
+                <w:highlight w:val="black"/>
+              </w:rPr>
+              <w:t>3</w:t>
+            </w:r>
+            <w:r>
+              <w:rPr>
+                <w:rFonts w:hint="eastAsia"/>
+                <w:color w:val="00FF00"/>
+                <w:highlight w:val="black"/>
+              </w:rPr>
+              <w:t>.3V~</w:t>
+            </w:r>
+            <w:r>
+              <w:rPr>
+                <w:rFonts w:hint="eastAsia"/>
+                <w:color w:val="00FF00"/>
+                <w:highlight w:val="black"/>
+              </w:rPr>
+              <w:t>70.3mA</w:t>
+            </w:r>
+          </w:p>
+        </w:tc>
+        <w:tc>
+          <w:tcPr>
+            <w:tcW w:w="1249" w:type="dxa"/>
+          </w:tcPr>
+          <w:p>
+            <w:pPr>
+              <w:spacing w:line="220" w:lineRule="atLeast"/>
+              <w:rPr>
+                <w:rFonts w:hint="eastAsia"/>
+                <w:color w:val="00FF00"/>
+                <w:highlight w:val="black"/>
+              </w:rPr>
+            </w:pPr>
+            <w:r>
+              <w:rPr>
+                <w:rFonts w:hint="eastAsia"/>
+                <w:color w:val="00FF00"/>
+                <w:highlight w:val="black"/>
+              </w:rPr>
+              <w:t>16500/</w:t>
+            </w:r>
+          </w:p>
+          <w:p>
+            <w:pPr>
+              <w:spacing w:line="220" w:lineRule="atLeast"/>
+              <w:rPr>
+                <w:rFonts w:hint="eastAsia"/>
+                <w:color w:val="00FF00"/>
+                <w:highlight w:val="black"/>
+              </w:rPr>
+            </w:pPr>
+            <w:r>
+              <w:rPr>
+                <w:rFonts w:hint="eastAsia"/>
+                <w:color w:val="00FF00"/>
+                <w:highlight w:val="black"/>
+              </w:rPr>
+              <w:t>22500</w:t>
+            </w:r>
+          </w:p>
+        </w:tc>
+        <w:tc>
+          <w:tcPr>
+            <w:tcW w:w="1295" w:type="dxa"/>
+          </w:tcPr>
+          <w:p>
+            <w:pPr>
+              <w:spacing w:line="220" w:lineRule="atLeast"/>
+              <w:rPr>
+                <w:color w:val="00FF00"/>
+                <w:highlight w:val="black"/>
+              </w:rPr>
+            </w:pPr>
+            <w:r>
+              <w:rPr>
+                <w:rFonts w:hint="eastAsia"/>
+                <w:color w:val="00FF00"/>
+                <w:highlight w:val="black"/>
+              </w:rPr>
+              <w:t>PASS</w:t>
+            </w:r>
+          </w:p>
+        </w:tc>
+      </w:tr>
+      <w:tr>
+        <w:trPr>
+          <w:cantSplit/>
+        </w:trPr>
+        <w:tc>
+          <w:tcPr>
+            <w:tcW w:w="1378" w:type="dxa"/>
+          </w:tcPr>
+          <w:p>
+            <w:pPr>
+              <w:spacing w:line="220" w:lineRule="atLeast"/>
+              <w:rPr>
+                <w:rFonts w:hint="eastAsia"/>
+              </w:rPr>
+            </w:pPr>
+            <w:r>
+              <w:rPr>
+                <w:rFonts w:hint="eastAsia"/>
+              </w:rPr>
+              <w:t>4</w:t>
+            </w:r>
+          </w:p>
+        </w:tc>
+        <w:tc>
+          <w:tcPr>
+            <w:tcW w:w="1578" w:type="dxa"/>
+          </w:tcPr>
+          <w:p>
+            <w:pPr>
+              <w:spacing w:line="220" w:lineRule="atLeast"/>
+              <w:rPr>
+                <w:rFonts w:hint="eastAsia"/>
+              </w:rPr>
+            </w:pPr>
+            <w:r>
+              <w:rPr>
+                <w:rFonts w:hint="eastAsia"/>
+              </w:rPr>
+              <w:t>70%</w:t>
+            </w:r>
+          </w:p>
+        </w:tc>
+        <w:tc>
+          <w:tcPr>
+            <w:tcW w:w="1591" w:type="dxa"/>
+          </w:tcPr>
+          <w:p>
+            <w:pPr>
+              <w:spacing w:line="220" w:lineRule="atLeast"/>
+              <w:rPr>
+                <w:color w:val="00FF00"/>
+                <w:highlight w:val="black"/>
+              </w:rPr>
+            </w:pPr>
+            <w:r>
+              <w:rPr>
+                <w:rFonts w:hint="eastAsia"/>
+                <w:color w:val="00FF00"/>
+                <w:highlight w:val="black"/>
+              </w:rPr>
+              <w:t>电源串电流表</w:t>
+            </w:r>
+          </w:p>
+        </w:tc>
+        <w:tc>
+          <w:tcPr>
+            <w:tcW w:w="1431" w:type="dxa"/>
+          </w:tcPr>
+          <w:p>
+            <w:pPr>
+              <w:spacing w:line="220" w:lineRule="atLeast"/>
+              <w:rPr>
+                <w:color w:val="00FF00"/>
+                <w:highlight w:val="black"/>
+              </w:rPr>
+            </w:pPr>
+            <w:r>
+              <w:rPr>
+                <w:color w:val="00FF00"/>
+                <w:highlight w:val="black"/>
+              </w:rPr>
+              <w:t>3</w:t>
+            </w:r>
+            <w:r>
+              <w:rPr>
+                <w:rFonts w:hint="eastAsia"/>
+                <w:color w:val="00FF00"/>
+                <w:highlight w:val="black"/>
+              </w:rPr>
+              <w:t>.3V~</w:t>
+            </w:r>
+            <w:r>
+              <w:rPr>
+                <w:rFonts w:hint="eastAsia"/>
+                <w:color w:val="00FF00"/>
+                <w:highlight w:val="black"/>
+              </w:rPr>
+              <w:t>64.1mA</w:t>
+            </w:r>
+          </w:p>
+        </w:tc>
+        <w:tc>
+          <w:tcPr>
+            <w:tcW w:w="1249" w:type="dxa"/>
+          </w:tcPr>
+          <w:p>
+            <w:pPr>
+              <w:spacing w:line="220" w:lineRule="atLeast"/>
+              <w:rPr>
+                <w:rFonts w:hint="eastAsia"/>
+                <w:color w:val="00FF00"/>
+                <w:highlight w:val="black"/>
+              </w:rPr>
+            </w:pPr>
+            <w:r>
+              <w:rPr>
+                <w:rFonts w:hint="eastAsia"/>
+                <w:color w:val="00FF00"/>
+                <w:highlight w:val="black"/>
+              </w:rPr>
+              <w:t>18500/</w:t>
+            </w:r>
+          </w:p>
+          <w:p>
+            <w:pPr>
+              <w:spacing w:line="220" w:lineRule="atLeast"/>
+              <w:rPr>
+                <w:rFonts w:hint="eastAsia"/>
+                <w:color w:val="00FF00"/>
+                <w:highlight w:val="black"/>
+              </w:rPr>
+            </w:pPr>
+            <w:r>
+              <w:rPr>
+                <w:rFonts w:hint="eastAsia"/>
+                <w:color w:val="00FF00"/>
+                <w:highlight w:val="black"/>
+              </w:rPr>
+              <w:t>23000</w:t>
+            </w:r>
+          </w:p>
+        </w:tc>
+        <w:tc>
+          <w:tcPr>
+            <w:tcW w:w="1295" w:type="dxa"/>
+          </w:tcPr>
+          <w:p>
+            <w:pPr>
+              <w:spacing w:line="220" w:lineRule="atLeast"/>
+              <w:rPr>
+                <w:color w:val="00FF00"/>
+                <w:highlight w:val="black"/>
+              </w:rPr>
+            </w:pPr>
+            <w:r>
+              <w:rPr>
+                <w:rFonts w:hint="eastAsia"/>
+                <w:color w:val="00FF00"/>
+                <w:highlight w:val="black"/>
+              </w:rPr>
+              <w:t>PASS</w:t>
+            </w:r>
+          </w:p>
+        </w:tc>
+      </w:tr>
+      <w:tr>
+        <w:trPr>
+          <w:cantSplit/>
+        </w:trPr>
+        <w:tc>
+          <w:tcPr>
+            <w:tcW w:w="1378" w:type="dxa"/>
+          </w:tcPr>
+          <w:p>
+            <w:pPr>
+              <w:spacing w:line="220" w:lineRule="atLeast"/>
+              <w:rPr>
+                <w:rFonts w:hint="eastAsia"/>
+              </w:rPr>
+            </w:pPr>
+            <w:r>
+              <w:rPr>
+                <w:rFonts w:hint="eastAsia"/>
+              </w:rPr>
+              <w:t>5</w:t>
+            </w:r>
+          </w:p>
+        </w:tc>
+        <w:tc>
+          <w:tcPr>
+            <w:tcW w:w="1578" w:type="dxa"/>
+          </w:tcPr>
+          <w:p>
+            <w:pPr>
+              <w:spacing w:line="220" w:lineRule="atLeast"/>
+              <w:rPr>
+                <w:rFonts w:hint="eastAsia"/>
+              </w:rPr>
+            </w:pPr>
+            <w:r>
+              <w:rPr>
+                <w:rFonts w:hint="eastAsia"/>
+              </w:rPr>
+              <w:t>60%</w:t>
+            </w:r>
+          </w:p>
+        </w:tc>
+        <w:tc>
+          <w:tcPr>
+            <w:tcW w:w="1591" w:type="dxa"/>
+          </w:tcPr>
+          <w:p>
+            <w:pPr>
+              <w:spacing w:line="220" w:lineRule="atLeast"/>
+              <w:rPr>
+                <w:color w:val="00FF00"/>
+                <w:highlight w:val="black"/>
+              </w:rPr>
+            </w:pPr>
+            <w:r>
+              <w:rPr>
+                <w:rFonts w:hint="eastAsia"/>
+                <w:color w:val="00FF00"/>
+                <w:highlight w:val="black"/>
+              </w:rPr>
+              <w:t>电源串电流表</w:t>
+            </w:r>
+          </w:p>
+        </w:tc>
+        <w:tc>
+          <w:tcPr>
+            <w:tcW w:w="1431" w:type="dxa"/>
+          </w:tcPr>
+          <w:p>
+            <w:pPr>
+              <w:spacing w:line="220" w:lineRule="atLeast"/>
+              <w:rPr>
+                <w:color w:val="00FF00"/>
+                <w:highlight w:val="black"/>
+              </w:rPr>
+            </w:pPr>
+            <w:r>
+              <w:rPr>
+                <w:color w:val="00FF00"/>
+                <w:highlight w:val="black"/>
+              </w:rPr>
+              <w:t>3</w:t>
+            </w:r>
+            <w:r>
+              <w:rPr>
+                <w:rFonts w:hint="eastAsia"/>
+                <w:color w:val="00FF00"/>
+                <w:highlight w:val="black"/>
+              </w:rPr>
+              <w:t>.3V~</w:t>
+            </w:r>
+            <w:r>
+              <w:rPr>
+                <w:rFonts w:hint="eastAsia"/>
+                <w:color w:val="00FF00"/>
+                <w:highlight w:val="black"/>
+              </w:rPr>
+              <w:t>57.9mA</w:t>
+            </w:r>
+          </w:p>
+        </w:tc>
+        <w:tc>
+          <w:tcPr>
+            <w:tcW w:w="1249" w:type="dxa"/>
+          </w:tcPr>
+          <w:p>
+            <w:pPr>
+              <w:spacing w:line="220" w:lineRule="atLeast"/>
+              <w:rPr>
+                <w:rFonts w:hint="eastAsia"/>
+                <w:color w:val="00FF00"/>
+                <w:highlight w:val="black"/>
+              </w:rPr>
+            </w:pPr>
+            <w:r>
+              <w:rPr>
+                <w:rFonts w:hint="eastAsia"/>
+                <w:color w:val="00FF00"/>
+                <w:highlight w:val="black"/>
+              </w:rPr>
+              <w:t>20000/</w:t>
+            </w:r>
+          </w:p>
+          <w:p>
+            <w:pPr>
+              <w:spacing w:line="220" w:lineRule="atLeast"/>
+              <w:rPr>
+                <w:rFonts w:hint="eastAsia"/>
+                <w:color w:val="00FF00"/>
+                <w:highlight w:val="black"/>
+              </w:rPr>
+            </w:pPr>
+            <w:r>
+              <w:rPr>
+                <w:rFonts w:hint="eastAsia"/>
+                <w:color w:val="00FF00"/>
+                <w:highlight w:val="black"/>
+              </w:rPr>
+              <w:t>24000</w:t>
+            </w:r>
+          </w:p>
+        </w:tc>
+        <w:tc>
+          <w:tcPr>
+            <w:tcW w:w="1295" w:type="dxa"/>
+          </w:tcPr>
+          <w:p>
+            <w:pPr>
+              <w:spacing w:line="220" w:lineRule="atLeast"/>
+              <w:rPr>
+                <w:color w:val="00FF00"/>
+                <w:highlight w:val="black"/>
+              </w:rPr>
+            </w:pPr>
+            <w:r>
+              <w:rPr>
+                <w:rFonts w:hint="eastAsia"/>
+                <w:color w:val="00FF00"/>
+                <w:highlight w:val="black"/>
+              </w:rPr>
+              <w:t>PASS</w:t>
+            </w:r>
+          </w:p>
+        </w:tc>
+      </w:tr>
+      <w:tr>
+        <w:trPr>
+          <w:cantSplit/>
+        </w:trPr>
+        <w:tc>
+          <w:tcPr>
+            <w:tcW w:w="1378" w:type="dxa"/>
+          </w:tcPr>
+          <w:p>
+            <w:pPr>
+              <w:spacing w:line="220" w:lineRule="atLeast"/>
+            </w:pPr>
+            <w:r>
+              <w:rPr>
+                <w:rFonts w:hint="eastAsia"/>
+              </w:rPr>
+              <w:t>6</w:t>
+            </w:r>
+          </w:p>
+        </w:tc>
+        <w:tc>
+          <w:tcPr>
+            <w:tcW w:w="1578" w:type="dxa"/>
+          </w:tcPr>
+          <w:p>
+            <w:pPr>
+              <w:spacing w:line="220" w:lineRule="atLeast"/>
+            </w:pPr>
+            <w:r>
+              <w:rPr>
+                <w:rFonts w:hint="eastAsia"/>
+              </w:rPr>
+              <w:t>HALF-50%</w:t>
+            </w:r>
+          </w:p>
+        </w:tc>
+        <w:tc>
+          <w:tcPr>
+            <w:tcW w:w="1591" w:type="dxa"/>
+          </w:tcPr>
+          <w:p>
+            <w:pPr>
+              <w:spacing w:line="220" w:lineRule="atLeast"/>
+              <w:rPr>
+                <w:color w:val="00FF00"/>
+                <w:highlight w:val="black"/>
+              </w:rPr>
+            </w:pPr>
+            <w:r>
+              <w:rPr>
+                <w:rFonts w:hint="eastAsia"/>
+                <w:color w:val="00FF00"/>
+                <w:highlight w:val="black"/>
+              </w:rPr>
+              <w:t>电源串电流表</w:t>
+            </w:r>
+          </w:p>
+        </w:tc>
+        <w:tc>
+          <w:tcPr>
+            <w:tcW w:w="1431" w:type="dxa"/>
+          </w:tcPr>
+          <w:p>
+            <w:pPr>
+              <w:spacing w:line="220" w:lineRule="atLeast"/>
+              <w:rPr>
+                <w:color w:val="00FF00"/>
+                <w:highlight w:val="black"/>
+              </w:rPr>
+            </w:pPr>
+            <w:r>
+              <w:rPr>
+                <w:color w:val="00FF00"/>
+                <w:highlight w:val="black"/>
+              </w:rPr>
+              <w:t>3</w:t>
+            </w:r>
+            <w:r>
+              <w:rPr>
+                <w:rFonts w:hint="eastAsia"/>
+                <w:color w:val="00FF00"/>
+                <w:highlight w:val="black"/>
+              </w:rPr>
+              <w:t>.3V~</w:t>
+            </w:r>
+            <w:r>
+              <w:rPr>
+                <w:rFonts w:hint="eastAsia"/>
+                <w:color w:val="00FF00"/>
+                <w:highlight w:val="black"/>
+              </w:rPr>
+              <w:t>51.8mA</w:t>
+            </w:r>
+          </w:p>
+        </w:tc>
+        <w:tc>
+          <w:tcPr>
+            <w:tcW w:w="1249" w:type="dxa"/>
+          </w:tcPr>
+          <w:p>
+            <w:pPr>
+              <w:spacing w:line="220" w:lineRule="atLeast"/>
+              <w:rPr>
+                <w:rFonts w:hint="eastAsia"/>
+                <w:color w:val="00FF00"/>
+                <w:highlight w:val="black"/>
+              </w:rPr>
+            </w:pPr>
+            <w:r>
+              <w:rPr>
+                <w:color w:val="00FF00"/>
+                <w:highlight w:val="black"/>
+              </w:rPr>
+              <w:t>21000/</w:t>
+            </w:r>
+          </w:p>
+          <w:p>
+            <w:pPr>
+              <w:spacing w:line="220" w:lineRule="atLeast"/>
+              <w:rPr>
+                <w:color w:val="00FF00"/>
+                <w:highlight w:val="black"/>
+              </w:rPr>
+            </w:pPr>
+            <w:r>
+              <w:rPr>
+                <w:rFonts w:hint="eastAsia"/>
+                <w:color w:val="00FF00"/>
+                <w:highlight w:val="black"/>
+              </w:rPr>
+              <w:t>26000</w:t>
+            </w:r>
+          </w:p>
+        </w:tc>
+        <w:tc>
+          <w:tcPr>
+            <w:tcW w:w="1295" w:type="dxa"/>
+          </w:tcPr>
+          <w:p>
+            <w:pPr>
+              <w:spacing w:line="220" w:lineRule="atLeast"/>
+              <w:rPr>
+                <w:color w:val="00FF00"/>
+                <w:highlight w:val="black"/>
+              </w:rPr>
+            </w:pPr>
+            <w:r>
+              <w:rPr>
+                <w:rFonts w:hint="eastAsia"/>
+                <w:color w:val="00FF00"/>
+                <w:highlight w:val="black"/>
+              </w:rPr>
+              <w:t>PASS</w:t>
+            </w:r>
+          </w:p>
+        </w:tc>
+      </w:tr>
+      <w:tr>
+        <w:trPr>
+          <w:cantSplit/>
+        </w:trPr>
+        <w:tc>
+          <w:tcPr>
+            <w:tcW w:w="1378" w:type="dxa"/>
+          </w:tcPr>
+          <w:p>
+            <w:pPr>
+              <w:spacing w:line="220" w:lineRule="atLeast"/>
+              <w:rPr>
+                <w:rFonts w:hint="eastAsia"/>
+              </w:rPr>
+            </w:pPr>
+            <w:r>
+              <w:rPr>
+                <w:rFonts w:hint="eastAsia"/>
+              </w:rPr>
+              <w:lastRenderedPageBreak/>
+              <w:t>7</w:t>
+            </w:r>
+          </w:p>
+        </w:tc>
+        <w:tc>
+          <w:tcPr>
+            <w:tcW w:w="1578" w:type="dxa"/>
+          </w:tcPr>
+          <w:p>
+            <w:pPr>
+              <w:spacing w:line="220" w:lineRule="atLeast"/>
+              <w:rPr>
+                <w:rFonts w:hint="eastAsia"/>
+              </w:rPr>
+            </w:pPr>
+            <w:r>
+              <w:rPr>
+                <w:rFonts w:hint="eastAsia"/>
+              </w:rPr>
+              <w:t>40%</w:t>
+            </w:r>
+          </w:p>
+        </w:tc>
+        <w:tc>
+          <w:tcPr>
+            <w:tcW w:w="1591" w:type="dxa"/>
+          </w:tcPr>
+          <w:p>
+            <w:pPr>
+              <w:spacing w:line="220" w:lineRule="atLeast"/>
+              <w:rPr>
+                <w:color w:val="00FF00"/>
+                <w:highlight w:val="black"/>
+              </w:rPr>
+            </w:pPr>
+            <w:r>
+              <w:rPr>
+                <w:rFonts w:hint="eastAsia"/>
+                <w:color w:val="00FF00"/>
+                <w:highlight w:val="black"/>
+              </w:rPr>
+              <w:t>电源串电流表</w:t>
+            </w:r>
+          </w:p>
+        </w:tc>
+        <w:tc>
+          <w:tcPr>
+            <w:tcW w:w="1431" w:type="dxa"/>
+          </w:tcPr>
+          <w:p>
+            <w:pPr>
+              <w:spacing w:line="220" w:lineRule="atLeast"/>
+              <w:rPr>
+                <w:color w:val="00FF00"/>
+                <w:highlight w:val="black"/>
+              </w:rPr>
+            </w:pPr>
+            <w:r>
+              <w:rPr>
+                <w:color w:val="00FF00"/>
+                <w:highlight w:val="black"/>
+              </w:rPr>
+              <w:t>3</w:t>
+            </w:r>
+            <w:r>
+              <w:rPr>
+                <w:rFonts w:hint="eastAsia"/>
+                <w:color w:val="00FF00"/>
+                <w:highlight w:val="black"/>
+              </w:rPr>
+              <w:t>.3V~</w:t>
+            </w:r>
+            <w:r>
+              <w:rPr>
+                <w:rFonts w:hint="eastAsia"/>
+                <w:color w:val="00FF00"/>
+                <w:highlight w:val="black"/>
+              </w:rPr>
+              <w:t>45.7mA</w:t>
+            </w:r>
+          </w:p>
+        </w:tc>
+        <w:tc>
+          <w:tcPr>
+            <w:tcW w:w="1249" w:type="dxa"/>
+          </w:tcPr>
+          <w:p>
+            <w:pPr>
+              <w:spacing w:line="220" w:lineRule="atLeast"/>
+              <w:rPr>
+                <w:rFonts w:hint="eastAsia"/>
+                <w:color w:val="00FF00"/>
+                <w:highlight w:val="black"/>
+              </w:rPr>
+            </w:pPr>
+            <w:r>
+              <w:rPr>
+                <w:color w:val="00FF00"/>
+                <w:highlight w:val="black"/>
+              </w:rPr>
+              <w:t>22000/</w:t>
+            </w:r>
+          </w:p>
+          <w:p>
+            <w:pPr>
+              <w:spacing w:line="220" w:lineRule="atLeast"/>
+              <w:rPr>
+                <w:color w:val="00FF00"/>
+                <w:highlight w:val="black"/>
+              </w:rPr>
+            </w:pPr>
+            <w:r>
+              <w:rPr>
+                <w:rFonts w:hint="eastAsia"/>
+                <w:color w:val="00FF00"/>
+                <w:highlight w:val="black"/>
+              </w:rPr>
+              <w:t>28000</w:t>
+            </w:r>
+          </w:p>
+        </w:tc>
+        <w:tc>
+          <w:tcPr>
+            <w:tcW w:w="1295" w:type="dxa"/>
+          </w:tcPr>
+          <w:p>
+            <w:pPr>
+              <w:spacing w:line="220" w:lineRule="atLeast"/>
+              <w:rPr>
+                <w:color w:val="FF0000"/>
+                <w:highlight w:val="black"/>
+              </w:rPr>
+            </w:pPr>
+            <w:r>
+              <w:rPr>
+                <w:rFonts w:hint="eastAsia"/>
+                <w:color w:val="FF0000"/>
+                <w:highlight w:val="black"/>
+              </w:rPr>
+              <w:t>NOPASS</w:t>
+            </w:r>
+          </w:p>
+        </w:tc>
+      </w:tr>
+      <w:tr>
+        <w:trPr>
+          <w:cantSplit/>
+        </w:trPr>
+        <w:tc>
+          <w:tcPr>
+            <w:tcW w:w="1378" w:type="dxa"/>
+          </w:tcPr>
+          <w:p>
+            <w:pPr>
+              <w:spacing w:line="220" w:lineRule="atLeast"/>
+              <w:rPr>
+                <w:rFonts w:hint="eastAsia"/>
+              </w:rPr>
+            </w:pPr>
+            <w:r>
+              <w:rPr>
+                <w:rFonts w:hint="eastAsia"/>
+              </w:rPr>
+              <w:t>8</w:t>
+            </w:r>
+          </w:p>
+        </w:tc>
+        <w:tc>
+          <w:tcPr>
+            <w:tcW w:w="1578" w:type="dxa"/>
+          </w:tcPr>
+          <w:p>
+            <w:pPr>
+              <w:spacing w:line="220" w:lineRule="atLeast"/>
+              <w:rPr>
+                <w:rFonts w:hint="eastAsia"/>
+              </w:rPr>
+            </w:pPr>
+            <w:r>
+              <w:rPr>
+                <w:rFonts w:hint="eastAsia"/>
+              </w:rPr>
+              <w:t>30%</w:t>
+            </w:r>
+          </w:p>
+        </w:tc>
+        <w:tc>
+          <w:tcPr>
+            <w:tcW w:w="1591" w:type="dxa"/>
+          </w:tcPr>
+          <w:p>
+            <w:pPr>
+              <w:spacing w:line="220" w:lineRule="atLeast"/>
+              <w:rPr>
+                <w:color w:val="00FF00"/>
+                <w:highlight w:val="black"/>
+              </w:rPr>
+            </w:pPr>
+            <w:r>
+              <w:rPr>
+                <w:rFonts w:hint="eastAsia"/>
+                <w:color w:val="00FF00"/>
+                <w:highlight w:val="black"/>
+              </w:rPr>
+              <w:t>电源串电流表</w:t>
+            </w:r>
+          </w:p>
+        </w:tc>
+        <w:tc>
+          <w:tcPr>
+            <w:tcW w:w="1431" w:type="dxa"/>
+          </w:tcPr>
+          <w:p>
+            <w:pPr>
+              <w:spacing w:line="220" w:lineRule="atLeast"/>
+              <w:rPr>
+                <w:color w:val="00FF00"/>
+                <w:highlight w:val="black"/>
+              </w:rPr>
+            </w:pPr>
+            <w:r>
+              <w:rPr>
+                <w:color w:val="00FF00"/>
+                <w:highlight w:val="black"/>
+              </w:rPr>
+              <w:t>3</w:t>
+            </w:r>
+            <w:r>
+              <w:rPr>
+                <w:rFonts w:hint="eastAsia"/>
+                <w:color w:val="00FF00"/>
+                <w:highlight w:val="black"/>
+              </w:rPr>
+              <w:t>.3V~</w:t>
+            </w:r>
+            <w:r>
+              <w:rPr>
+                <w:rFonts w:hint="eastAsia"/>
+                <w:color w:val="00FF00"/>
+                <w:highlight w:val="black"/>
+              </w:rPr>
+              <w:t>39.5mA</w:t>
+            </w:r>
+          </w:p>
+        </w:tc>
+        <w:tc>
+          <w:tcPr>
+            <w:tcW w:w="1249" w:type="dxa"/>
+          </w:tcPr>
+          <w:p>
+            <w:pPr>
+              <w:spacing w:line="220" w:lineRule="atLeast"/>
+              <w:rPr>
+                <w:rFonts w:hint="eastAsia"/>
+                <w:color w:val="00FF00"/>
+                <w:highlight w:val="black"/>
+              </w:rPr>
+            </w:pPr>
+            <w:r>
+              <w:rPr>
+                <w:color w:val="00FF00"/>
+                <w:highlight w:val="black"/>
+              </w:rPr>
+              <w:t>23000/</w:t>
+            </w:r>
+          </w:p>
+          <w:p>
+            <w:pPr>
+              <w:spacing w:line="220" w:lineRule="atLeast"/>
+              <w:rPr>
+                <w:color w:val="00FF00"/>
+                <w:highlight w:val="black"/>
+              </w:rPr>
+            </w:pPr>
+            <w:r>
+              <w:rPr>
+                <w:rFonts w:hint="eastAsia"/>
+                <w:color w:val="00FF00"/>
+                <w:highlight w:val="black"/>
+              </w:rPr>
+              <w:t>30000</w:t>
+            </w:r>
+          </w:p>
+        </w:tc>
+        <w:tc>
+          <w:tcPr>
+            <w:tcW w:w="1295" w:type="dxa"/>
+          </w:tcPr>
+          <w:p>
+            <w:pPr>
+              <w:spacing w:line="220" w:lineRule="atLeast"/>
+              <w:rPr>
+                <w:color w:val="00FF00"/>
+                <w:highlight w:val="black"/>
+              </w:rPr>
+            </w:pPr>
+            <w:r>
+              <w:rPr>
+                <w:rFonts w:hint="eastAsia"/>
+                <w:color w:val="FF0000"/>
+                <w:highlight w:val="black"/>
+              </w:rPr>
+              <w:t>NOPASS</w:t>
+            </w:r>
+          </w:p>
+        </w:tc>
+      </w:tr>
+      <w:tr>
+        <w:trPr>
+          <w:cantSplit/>
+        </w:trPr>
+        <w:tc>
+          <w:tcPr>
+            <w:tcW w:w="1378" w:type="dxa"/>
+          </w:tcPr>
+          <w:p>
+            <w:pPr>
+              <w:spacing w:line="220" w:lineRule="atLeast"/>
+              <w:rPr>
+                <w:rFonts w:hint="eastAsia"/>
+              </w:rPr>
+            </w:pPr>
+            <w:r>
+              <w:rPr>
+                <w:rFonts w:hint="eastAsia"/>
+              </w:rPr>
+              <w:t>9</w:t>
+            </w:r>
+          </w:p>
+        </w:tc>
+        <w:tc>
+          <w:tcPr>
+            <w:tcW w:w="1578" w:type="dxa"/>
+          </w:tcPr>
+          <w:p>
+            <w:pPr>
+              <w:spacing w:line="220" w:lineRule="atLeast"/>
+              <w:rPr>
+                <w:rFonts w:hint="eastAsia"/>
+              </w:rPr>
+            </w:pPr>
+            <w:r>
+              <w:rPr>
+                <w:rFonts w:hint="eastAsia"/>
+              </w:rPr>
+              <w:t>20%</w:t>
+            </w:r>
+          </w:p>
+        </w:tc>
+        <w:tc>
+          <w:tcPr>
+            <w:tcW w:w="1591" w:type="dxa"/>
+          </w:tcPr>
+          <w:p>
+            <w:pPr>
+              <w:spacing w:line="220" w:lineRule="atLeast"/>
+              <w:rPr>
+                <w:color w:val="00FF00"/>
+                <w:highlight w:val="black"/>
+              </w:rPr>
+            </w:pPr>
+            <w:r>
+              <w:rPr>
+                <w:rFonts w:hint="eastAsia"/>
+                <w:color w:val="00FF00"/>
+                <w:highlight w:val="black"/>
+              </w:rPr>
+              <w:t>电源串电流表</w:t>
+            </w:r>
+          </w:p>
+        </w:tc>
+        <w:tc>
+          <w:tcPr>
+            <w:tcW w:w="1431" w:type="dxa"/>
+          </w:tcPr>
+          <w:p>
+            <w:pPr>
+              <w:spacing w:line="220" w:lineRule="atLeast"/>
+              <w:rPr>
+                <w:color w:val="00FF00"/>
+                <w:highlight w:val="black"/>
+              </w:rPr>
+            </w:pPr>
+            <w:r>
+              <w:rPr>
+                <w:color w:val="00FF00"/>
+                <w:highlight w:val="black"/>
+              </w:rPr>
+              <w:t>3</w:t>
+            </w:r>
+            <w:r>
+              <w:rPr>
+                <w:rFonts w:hint="eastAsia"/>
+                <w:color w:val="00FF00"/>
+                <w:highlight w:val="black"/>
+              </w:rPr>
+              <w:t>.3V~</w:t>
+            </w:r>
+            <w:r>
+              <w:rPr>
+                <w:rFonts w:hint="eastAsia"/>
+                <w:color w:val="00FF00"/>
+                <w:highlight w:val="black"/>
+              </w:rPr>
+              <w:t>33.4mA</w:t>
+            </w:r>
+          </w:p>
+        </w:tc>
+        <w:tc>
+          <w:tcPr>
+            <w:tcW w:w="1249" w:type="dxa"/>
+          </w:tcPr>
+          <w:p>
+            <w:pPr>
+              <w:spacing w:line="220" w:lineRule="atLeast"/>
+              <w:rPr>
+                <w:rFonts w:hint="eastAsia"/>
+                <w:color w:val="00FF00"/>
+                <w:highlight w:val="black"/>
+              </w:rPr>
+            </w:pPr>
+            <w:r>
+              <w:rPr>
+                <w:color w:val="00FF00"/>
+                <w:highlight w:val="black"/>
+              </w:rPr>
+              <w:t>24000/</w:t>
+            </w:r>
+          </w:p>
+          <w:p>
+            <w:pPr>
+              <w:spacing w:line="220" w:lineRule="atLeast"/>
+              <w:rPr>
+                <w:color w:val="00FF00"/>
+                <w:highlight w:val="black"/>
+              </w:rPr>
+            </w:pPr>
+            <w:r>
+              <w:rPr>
+                <w:rFonts w:hint="eastAsia"/>
+                <w:color w:val="00FF00"/>
+                <w:highlight w:val="black"/>
+              </w:rPr>
+              <w:t>30000</w:t>
+            </w:r>
+          </w:p>
+        </w:tc>
+        <w:tc>
+          <w:tcPr>
+            <w:tcW w:w="1295" w:type="dxa"/>
+          </w:tcPr>
+          <w:p>
+            <w:pPr>
+              <w:spacing w:line="220" w:lineRule="atLeast"/>
+              <w:rPr>
+                <w:color w:val="00FF00"/>
+                <w:highlight w:val="black"/>
+              </w:rPr>
+            </w:pPr>
+            <w:r>
+              <w:rPr>
+                <w:rFonts w:hint="eastAsia"/>
+                <w:color w:val="FF0000"/>
+                <w:highlight w:val="black"/>
+              </w:rPr>
+              <w:t>NOPASS</w:t>
+            </w:r>
+          </w:p>
+        </w:tc>
+      </w:tr>
+      <w:tr>
+        <w:trPr>
+          <w:cantSplit/>
+        </w:trPr>
+        <w:tc>
+          <w:tcPr>
+            <w:tcW w:w="1378" w:type="dxa"/>
+          </w:tcPr>
+          <w:p>
+            <w:pPr>
+              <w:spacing w:line="220" w:lineRule="atLeast"/>
+            </w:pPr>
+            <w:r>
+              <w:rPr>
+                <w:rFonts w:hint="eastAsia"/>
+              </w:rPr>
+              <w:t>10</w:t>
+            </w:r>
+          </w:p>
+        </w:tc>
+        <w:tc>
+          <w:tcPr>
+            <w:tcW w:w="1578" w:type="dxa"/>
+          </w:tcPr>
+          <w:p>
+            <w:pPr>
+              <w:spacing w:line="220" w:lineRule="atLeast"/>
+            </w:pPr>
+            <w:r>
+              <w:rPr>
+                <w:rFonts w:hint="eastAsia"/>
+              </w:rPr>
+              <w:t>10%</w:t>
+            </w:r>
+          </w:p>
+        </w:tc>
+        <w:tc>
+          <w:tcPr>
+            <w:tcW w:w="1591" w:type="dxa"/>
+          </w:tcPr>
+          <w:p>
+            <w:pPr>
+              <w:spacing w:line="220" w:lineRule="atLeast"/>
+              <w:rPr>
+                <w:color w:val="00FF00"/>
+                <w:highlight w:val="black"/>
+              </w:rPr>
+            </w:pPr>
+            <w:r>
+              <w:rPr>
+                <w:rFonts w:hint="eastAsia"/>
+                <w:color w:val="00FF00"/>
+                <w:highlight w:val="black"/>
+              </w:rPr>
+              <w:t>电源串电流表</w:t>
+            </w:r>
+          </w:p>
+        </w:tc>
+        <w:tc>
+          <w:tcPr>
+            <w:tcW w:w="1431" w:type="dxa"/>
+          </w:tcPr>
+          <w:p>
+            <w:pPr>
+              <w:spacing w:line="220" w:lineRule="atLeast"/>
+              <w:rPr>
+                <w:color w:val="00FF00"/>
+                <w:highlight w:val="black"/>
+              </w:rPr>
+            </w:pPr>
+            <w:r>
+              <w:rPr>
+                <w:color w:val="00FF00"/>
+                <w:highlight w:val="black"/>
+              </w:rPr>
+              <w:t>3</w:t>
+            </w:r>
+            <w:r>
+              <w:rPr>
+                <w:rFonts w:hint="eastAsia"/>
+                <w:color w:val="00FF00"/>
+                <w:highlight w:val="black"/>
+              </w:rPr>
+              <w:t>.3V~</w:t>
+            </w:r>
+            <w:r>
+              <w:rPr>
+                <w:rFonts w:hint="eastAsia"/>
+                <w:color w:val="00FF00"/>
+                <w:highlight w:val="black"/>
+              </w:rPr>
+              <w:t>27.3mA</w:t>
+            </w:r>
+          </w:p>
+        </w:tc>
+        <w:tc>
+          <w:tcPr>
+            <w:tcW w:w="1249" w:type="dxa"/>
+          </w:tcPr>
+          <w:p>
+            <w:pPr>
+              <w:spacing w:line="220" w:lineRule="atLeast"/>
+              <w:rPr>
+                <w:rFonts w:hint="eastAsia"/>
+                <w:color w:val="00FF00"/>
+                <w:highlight w:val="black"/>
+              </w:rPr>
+            </w:pPr>
+            <w:r>
+              <w:rPr>
+                <w:color w:val="00FF00"/>
+                <w:highlight w:val="black"/>
+              </w:rPr>
+              <w:t>25000/</w:t>
+            </w:r>
+          </w:p>
+          <w:p>
+            <w:pPr>
+              <w:spacing w:line="220" w:lineRule="atLeast"/>
+              <w:rPr>
+                <w:color w:val="00FF00"/>
+                <w:highlight w:val="black"/>
+              </w:rPr>
+            </w:pPr>
+            <w:r>
+              <w:rPr>
+                <w:rFonts w:hint="eastAsia"/>
+                <w:color w:val="00FF00"/>
+                <w:highlight w:val="black"/>
+              </w:rPr>
+              <w:t>32000</w:t>
+            </w:r>
+          </w:p>
+        </w:tc>
+        <w:tc>
+          <w:tcPr>
+            <w:tcW w:w="1295" w:type="dxa"/>
+          </w:tcPr>
+          <w:p>
+            <w:pPr>
+              <w:spacing w:line="220" w:lineRule="atLeast"/>
+              <w:rPr>
+                <w:color w:val="00FF00"/>
+                <w:highlight w:val="black"/>
+              </w:rPr>
+            </w:pPr>
+            <w:r>
+              <w:rPr>
+                <w:rFonts w:hint="eastAsia"/>
+                <w:color w:val="FF0000"/>
+                <w:highlight w:val="black"/>
+              </w:rPr>
+              <w:t>NOPASS</w:t>
+            </w:r>
+          </w:p>
+        </w:tc>
+      </w:tr>
+      <w:tr>
+        <w:trPr>
+          <w:cantSplit/>
+        </w:trPr>
+        <w:tc>
+          <w:tcPr>
+            <w:tcW w:w="1378" w:type="dxa"/>
+          </w:tcPr>
+          <w:p>
+            <w:pPr>
+              <w:spacing w:line="220" w:lineRule="atLeast"/>
+              <w:rPr>
+                <w:rFonts w:hint="eastAsia"/>
+              </w:rPr>
+            </w:pPr>
+            <w:r>
+              <w:rPr>
+                <w:rFonts w:hint="eastAsia"/>
+              </w:rPr>
+              <w:t>11</w:t>
+            </w:r>
+          </w:p>
+        </w:tc>
+        <w:tc>
+          <w:tcPr>
+            <w:tcW w:w="1578" w:type="dxa"/>
+          </w:tcPr>
+          <w:p>
+            <w:pPr>
+              <w:spacing w:line="220" w:lineRule="atLeast"/>
+              <w:rPr>
+                <w:rFonts w:hint="eastAsia"/>
+              </w:rPr>
+            </w:pPr>
+            <w:r>
+              <w:rPr>
+                <w:rFonts w:hint="eastAsia"/>
+              </w:rPr>
+              <w:t>6</w:t>
+            </w:r>
+            <w:r>
+              <w:rPr>
+                <w:rFonts w:hint="eastAsia"/>
+              </w:rPr>
+              <w:t>%</w:t>
+            </w:r>
+          </w:p>
+        </w:tc>
+        <w:tc>
+          <w:tcPr>
+            <w:tcW w:w="1591" w:type="dxa"/>
+          </w:tcPr>
+          <w:p>
+            <w:pPr>
+              <w:spacing w:line="220" w:lineRule="atLeast"/>
+              <w:rPr>
+                <w:rFonts w:hint="eastAsia"/>
+                <w:color w:val="00FF00"/>
+                <w:highlight w:val="black"/>
+              </w:rPr>
+            </w:pPr>
+            <w:r>
+              <w:rPr>
+                <w:rFonts w:hint="eastAsia"/>
+                <w:color w:val="00FF00"/>
+                <w:highlight w:val="black"/>
+              </w:rPr>
+              <w:t>电源串电流表</w:t>
+            </w:r>
+          </w:p>
+        </w:tc>
+        <w:tc>
+          <w:tcPr>
+            <w:tcW w:w="1431" w:type="dxa"/>
+          </w:tcPr>
+          <w:p>
+            <w:pPr>
+              <w:spacing w:line="220" w:lineRule="atLeast"/>
+              <w:rPr>
+                <w:color w:val="00FF00"/>
+                <w:highlight w:val="black"/>
+              </w:rPr>
+            </w:pPr>
+            <w:r>
+              <w:rPr>
+                <w:rFonts w:hint="eastAsia"/>
+                <w:color w:val="00FF00"/>
+                <w:highlight w:val="black"/>
+              </w:rPr>
+              <w:t>3.3V~24.9mA</w:t>
+            </w:r>
+          </w:p>
+        </w:tc>
+        <w:tc>
+          <w:tcPr>
+            <w:tcW w:w="1249" w:type="dxa"/>
+          </w:tcPr>
+          <w:p>
+            <w:pPr>
+              <w:spacing w:line="220" w:lineRule="atLeast"/>
+              <w:rPr>
+                <w:rFonts w:hint="eastAsia"/>
+                <w:color w:val="00FF00"/>
+                <w:highlight w:val="black"/>
+              </w:rPr>
+            </w:pPr>
+            <w:r>
+              <w:rPr>
+                <w:rFonts w:hint="eastAsia"/>
+                <w:color w:val="00FF00"/>
+                <w:highlight w:val="black"/>
+              </w:rPr>
+              <w:t>32000/</w:t>
+            </w:r>
+          </w:p>
+          <w:p>
+            <w:pPr>
+              <w:spacing w:line="220" w:lineRule="atLeast"/>
+              <w:rPr>
+                <w:color w:val="00FF00"/>
+                <w:highlight w:val="black"/>
+              </w:rPr>
+            </w:pPr>
+            <w:r>
+              <w:rPr>
+                <w:rFonts w:hint="eastAsia"/>
+                <w:color w:val="00FF00"/>
+                <w:highlight w:val="black"/>
+              </w:rPr>
+              <w:t>32000</w:t>
+            </w:r>
+          </w:p>
+        </w:tc>
+        <w:tc>
+          <w:tcPr>
+            <w:tcW w:w="1295" w:type="dxa"/>
+          </w:tcPr>
+          <w:p>
+            <w:pPr>
+              <w:spacing w:line="220" w:lineRule="atLeast"/>
+              <w:rPr>
+                <w:color w:val="00FF00"/>
+                <w:highlight w:val="black"/>
+              </w:rPr>
+            </w:pPr>
+            <w:r>
+              <w:rPr>
+                <w:rFonts w:hint="eastAsia"/>
+                <w:color w:val="FF0000"/>
+                <w:highlight w:val="black"/>
+              </w:rPr>
+              <w:t>NOPASS</w:t>
+            </w:r>
+          </w:p>
+        </w:tc>
+      </w:tr>
+      <w:tr>
+        <w:trPr>
+          <w:cantSplit/>
+        </w:trPr>
+        <w:tc>
+          <w:tcPr>
+            <w:tcW w:w="1378" w:type="dxa"/>
+          </w:tcPr>
+          <w:p>
+            <w:pPr>
+              <w:spacing w:line="220" w:lineRule="atLeast"/>
+              <w:rPr>
+                <w:rFonts w:hint="eastAsia"/>
+              </w:rPr>
+            </w:pPr>
+            <w:r>
+              <w:rPr>
+                <w:rFonts w:hint="eastAsia"/>
+              </w:rPr>
+              <w:t>12</w:t>
+            </w:r>
+          </w:p>
+        </w:tc>
+        <w:tc>
+          <w:tcPr>
+            <w:tcW w:w="1578" w:type="dxa"/>
+          </w:tcPr>
+          <w:p>
+            <w:pPr>
+              <w:spacing w:line="220" w:lineRule="atLeast"/>
+              <w:rPr>
+                <w:rFonts w:hint="eastAsia"/>
+              </w:rPr>
+            </w:pPr>
+            <w:r>
+              <w:rPr>
+                <w:rFonts w:hint="eastAsia"/>
+              </w:rPr>
+              <w:t>1%</w:t>
+            </w:r>
+          </w:p>
+        </w:tc>
+        <w:tc>
+          <w:tcPr>
+            <w:tcW w:w="1591" w:type="dxa"/>
+          </w:tcPr>
+          <w:p>
+            <w:pPr>
+              <w:spacing w:line="220" w:lineRule="atLeast"/>
+              <w:rPr>
+                <w:rFonts w:hint="eastAsia"/>
+                <w:color w:val="00FF00"/>
+                <w:highlight w:val="black"/>
+              </w:rPr>
+            </w:pPr>
+            <w:r>
+              <w:rPr>
+                <w:rFonts w:hint="eastAsia"/>
+                <w:color w:val="00FF00"/>
+                <w:highlight w:val="black"/>
+              </w:rPr>
+              <w:t>电源串电流表</w:t>
+            </w:r>
+          </w:p>
+        </w:tc>
+        <w:tc>
+          <w:tcPr>
+            <w:tcW w:w="1431" w:type="dxa"/>
+          </w:tcPr>
+          <w:p>
+            <w:pPr>
+              <w:spacing w:line="220" w:lineRule="atLeast"/>
+              <w:rPr>
+                <w:rFonts w:hint="eastAsia"/>
+                <w:color w:val="00FF00"/>
+                <w:highlight w:val="black"/>
+              </w:rPr>
+            </w:pPr>
+            <w:r>
+              <w:rPr>
+                <w:rFonts w:hint="eastAsia"/>
+                <w:color w:val="00FF00"/>
+                <w:highlight w:val="black"/>
+              </w:rPr>
+              <w:t>3.3V~21.4mA</w:t>
+            </w:r>
+          </w:p>
+        </w:tc>
+        <w:tc>
+          <w:tcPr>
+            <w:tcW w:w="1249" w:type="dxa"/>
+          </w:tcPr>
+          <w:p>
+            <w:pPr>
+              <w:spacing w:line="220" w:lineRule="atLeast"/>
+              <w:rPr>
+                <w:rFonts w:hint="eastAsia"/>
+                <w:color w:val="00FF00"/>
+                <w:highlight w:val="black"/>
+              </w:rPr>
+            </w:pPr>
+            <w:r>
+              <w:rPr>
+                <w:rFonts w:hint="eastAsia"/>
+                <w:color w:val="00FF00"/>
+                <w:highlight w:val="black"/>
+              </w:rPr>
+              <w:t>2000/</w:t>
+            </w:r>
+          </w:p>
+          <w:p>
+            <w:pPr>
+              <w:spacing w:line="220" w:lineRule="atLeast"/>
+              <w:rPr>
+                <w:rFonts w:hint="eastAsia"/>
+                <w:color w:val="00FF00"/>
+                <w:highlight w:val="black"/>
+              </w:rPr>
+            </w:pPr>
+            <w:r>
+              <w:rPr>
+                <w:rFonts w:hint="eastAsia"/>
+                <w:color w:val="00FF00"/>
+                <w:highlight w:val="black"/>
+              </w:rPr>
+              <w:t>3200</w:t>
+            </w:r>
+          </w:p>
+        </w:tc>
+        <w:tc>
+          <w:tcPr>
+            <w:tcW w:w="1295" w:type="dxa"/>
+          </w:tcPr>
+          <w:p>
+            <w:pPr>
+              <w:spacing w:line="220" w:lineRule="atLeast"/>
+              <w:rPr>
+                <w:rFonts w:hint="eastAsia"/>
+                <w:color w:val="FF0000"/>
+                <w:highlight w:val="black"/>
+              </w:rPr>
+            </w:pPr>
+            <w:r>
+              <w:rPr>
+                <w:rFonts w:hint="eastAsia"/>
+                <w:color w:val="FF0000"/>
+                <w:highlight w:val="black"/>
+              </w:rPr>
+              <w:t>NOPASS</w:t>
+            </w:r>
+          </w:p>
+        </w:tc>
+      </w:tr>
+    </w:tbl>
+    <w:p>
+      <w:pPr>
+        <w:spacing w:line="220" w:lineRule="atLeast"/>
+        <w:rPr>
+          <w:rFonts w:hint="eastAsia"/>
+        </w:rPr>
+      </w:pPr>
+      <w:r>
+        <w:rPr>
+          <w:rFonts w:hint="eastAsia"/>
+        </w:rPr>
+        <w:t>注：</w:t>
+      </w:r>
+      <w:r>
+        <w:rPr>
+          <w:rFonts w:hint="eastAsia"/>
+        </w:rPr>
+        <w:t>NOPASS</w:t>
+      </w:r>
+      <w:r>
+        <w:rPr>
+          <w:rFonts w:hint="eastAsia"/>
+        </w:rPr>
+        <w:t>的需要增加解调电容</w:t>
+      </w:r>
+      <w:r>
+        <w:rPr>
+          <w:rFonts w:hint="eastAsia"/>
+        </w:rPr>
+        <w:t>100pF</w:t>
+      </w:r>
+    </w:p>
+    <w:tbl>
+      <w:tblPr>
+        <w:tblStyle w:val="a4"/>
+        <w:tblW w:w="0" w:type="auto"/>
+        <w:tblLook w:val="04A0"/>
+      </w:tblPr>
+      <w:tblGrid>
+        <w:gridCol w:w="1347"/>
+        <w:gridCol w:w="1552"/>
+        <w:gridCol w:w="1552"/>
+        <w:gridCol w:w="1558"/>
+        <w:gridCol w:w="1237"/>
+        <w:gridCol w:w="1276"/>
+      </w:tblGrid>
+      <w:tr>
+        <w:trPr>
+          <w:cantSplit/>
+          <w:tblHeader/>
+        </w:trPr>
+        <w:tc>
+          <w:tcPr>
+            <w:tcW w:w="1347" w:type="dxa"/>
+          </w:tcPr>
+          <w:p>
+            <w:pPr>
+              <w:spacing w:line="220" w:lineRule="atLeast"/>
+            </w:pPr>
+            <w:r>
+              <w:rPr>
+                <w:rFonts w:hint="eastAsia"/>
+              </w:rPr>
+              <w:t>序号</w:t>
+            </w:r>
+          </w:p>
+        </w:tc>
+        <w:tc>
+          <w:tcPr>
+            <w:tcW w:w="1552" w:type="dxa"/>
+          </w:tcPr>
+          <w:p>
+            <w:pPr>
+              <w:spacing w:line="220" w:lineRule="atLeast"/>
+            </w:pPr>
+            <w:r>
+              <w:rPr>
+                <w:rFonts w:hint="eastAsia"/>
+              </w:rPr>
+              <w:t>项目</w:t>
+            </w:r>
+          </w:p>
+        </w:tc>
+        <w:tc>
+          <w:tcPr>
+            <w:tcW w:w="1552" w:type="dxa"/>
+          </w:tcPr>
+          <w:p>
+            <w:pPr>
+              <w:spacing w:line="220" w:lineRule="atLeast"/>
+            </w:pPr>
+            <w:r>
+              <w:rPr>
+                <w:rFonts w:hint="eastAsia"/>
+              </w:rPr>
+              <w:t>测试方法</w:t>
+            </w:r>
+          </w:p>
+        </w:tc>
+        <w:tc>
+          <w:tcPr>
+            <w:tcW w:w="1558" w:type="dxa"/>
+          </w:tcPr>
+          <w:p>
+            <w:pPr>
+              <w:spacing w:line="220" w:lineRule="atLeast"/>
+            </w:pPr>
+            <w:r>
+              <w:rPr>
+                <w:rFonts w:hint="eastAsia"/>
+              </w:rPr>
+              <w:t>电压电流</w:t>
+            </w:r>
+          </w:p>
+        </w:tc>
+        <w:tc>
+          <w:tcPr>
+            <w:tcW w:w="1237" w:type="dxa"/>
+          </w:tcPr>
+          <w:p>
+            <w:pPr>
+              <w:spacing w:line="220" w:lineRule="atLeast"/>
+              <w:rPr>
+                <w:rFonts w:hint="eastAsia"/>
+              </w:rPr>
+            </w:pPr>
+            <w:r>
+              <w:rPr>
+                <w:rFonts w:hint="eastAsia"/>
+              </w:rPr>
+              <w:t>中频值</w:t>
+            </w:r>
+          </w:p>
+        </w:tc>
+        <w:tc>
+          <w:tcPr>
+            <w:tcW w:w="1276" w:type="dxa"/>
+          </w:tcPr>
+          <w:p>
+            <w:pPr>
+              <w:spacing w:line="220" w:lineRule="atLeast"/>
+            </w:pPr>
+            <w:r>
+              <w:rPr>
+                <w:rFonts w:hint="eastAsia"/>
+              </w:rPr>
+              <w:t>结果</w:t>
+            </w:r>
+          </w:p>
+        </w:tc>
+      </w:tr>
+      <w:tr>
+        <w:trPr>
+          <w:cantSplit/>
+        </w:trPr>
+        <w:tc>
+          <w:tcPr>
+            <w:tcW w:w="1347" w:type="dxa"/>
+          </w:tcPr>
+          <w:p>
+            <w:pPr>
+              <w:spacing w:line="220" w:lineRule="atLeast"/>
+            </w:pPr>
+            <w:r>
+              <w:rPr>
+                <w:rFonts w:hint="eastAsia"/>
+              </w:rPr>
+              <w:t>1</w:t>
+            </w:r>
+          </w:p>
+        </w:tc>
+        <w:tc>
+          <w:tcPr>
+            <w:tcW w:w="1552" w:type="dxa"/>
+          </w:tcPr>
+          <w:p>
+            <w:pPr>
+              <w:spacing w:line="220" w:lineRule="atLeast"/>
+              <w:rPr>
+                <w:rFonts w:hint="eastAsia"/>
+              </w:rPr>
+            </w:pPr>
+            <w:r>
+              <w:rPr>
+                <w:rFonts w:hint="eastAsia"/>
+              </w:rPr>
+              <w:t>40%</w:t>
+            </w:r>
+          </w:p>
+        </w:tc>
+        <w:tc>
+          <w:tcPr>
+            <w:tcW w:w="1552" w:type="dxa"/>
+          </w:tcPr>
+          <w:p>
+            <w:pPr>
+              <w:spacing w:line="220" w:lineRule="atLeast"/>
+              <w:rPr>
+                <w:color w:val="00FF00"/>
+                <w:highlight w:val="black"/>
+              </w:rPr>
+            </w:pPr>
+            <w:r>
+              <w:rPr>
+                <w:rFonts w:hint="eastAsia"/>
+                <w:color w:val="00FF00"/>
+                <w:highlight w:val="black"/>
+              </w:rPr>
+              <w:t>电源串电流表</w:t>
+            </w:r>
+          </w:p>
+        </w:tc>
+        <w:tc>
+          <w:tcPr>
+            <w:tcW w:w="1558" w:type="dxa"/>
+          </w:tcPr>
+          <w:p>
+            <w:pPr>
+              <w:spacing w:line="220" w:lineRule="atLeast"/>
+              <w:rPr>
+                <w:color w:val="00FF00"/>
+                <w:highlight w:val="black"/>
+              </w:rPr>
+            </w:pPr>
+            <w:r>
+              <w:rPr>
+                <w:color w:val="00FF00"/>
+                <w:highlight w:val="black"/>
+              </w:rPr>
+              <w:t>3</w:t>
+            </w:r>
+            <w:r>
+              <w:rPr>
+                <w:rFonts w:hint="eastAsia"/>
+                <w:color w:val="00FF00"/>
+                <w:highlight w:val="black"/>
+              </w:rPr>
+              <w:t>.3V~45.7mA</w:t>
+            </w:r>
+          </w:p>
+        </w:tc>
+        <w:tc>
+          <w:tcPr>
+            <w:tcW w:w="1237" w:type="dxa"/>
+          </w:tcPr>
+          <w:p>
+            <w:pPr>
+              <w:spacing w:line="220" w:lineRule="atLeast"/>
+              <w:rPr>
+                <w:rFonts w:hint="eastAsia"/>
+                <w:color w:val="00FF00"/>
+                <w:highlight w:val="black"/>
+              </w:rPr>
+            </w:pPr>
+            <w:r>
+              <w:rPr>
+                <w:rFonts w:hint="eastAsia"/>
+                <w:color w:val="00FF00"/>
+                <w:highlight w:val="black"/>
+              </w:rPr>
+              <w:t>11500/</w:t>
+            </w:r>
+          </w:p>
+          <w:p>
+            <w:pPr>
+              <w:spacing w:line="220" w:lineRule="atLeast"/>
+              <w:rPr>
+                <w:color w:val="00FF00"/>
+                <w:highlight w:val="black"/>
+              </w:rPr>
+            </w:pPr>
+            <w:r>
+              <w:rPr>
+                <w:rFonts w:hint="eastAsia"/>
+                <w:color w:val="00FF00"/>
+                <w:highlight w:val="black"/>
+              </w:rPr>
+              <w:t>2</w:t>
+            </w:r>
+            <w:r>
+              <w:rPr>
+                <w:rFonts w:hint="eastAsia"/>
+                <w:color w:val="00FF00"/>
+                <w:highlight w:val="black"/>
+              </w:rPr>
+              <w:t>3</w:t>
+            </w:r>
+            <w:r>
+              <w:rPr>
+                <w:rFonts w:hint="eastAsia"/>
+                <w:color w:val="00FF00"/>
+                <w:highlight w:val="black"/>
+              </w:rPr>
+              <w:t>500</w:t>
+            </w:r>
+          </w:p>
+        </w:tc>
+        <w:tc>
+          <w:tcPr>
+            <w:tcW w:w="1276" w:type="dxa"/>
+          </w:tcPr>
+          <w:p>
+            <w:pPr>
+              <w:spacing w:line="220" w:lineRule="atLeast"/>
+              <w:rPr>
+                <w:color w:val="00FF00"/>
+                <w:highlight w:val="black"/>
+              </w:rPr>
+            </w:pPr>
+            <w:r>
+              <w:rPr>
+                <w:rFonts w:hint="eastAsia"/>
+                <w:color w:val="00FF00"/>
+                <w:highlight w:val="black"/>
+              </w:rPr>
+              <w:t>PASS</w:t>
+            </w:r>
+          </w:p>
+        </w:tc>
+      </w:tr>
+      <w:tr>
+        <w:trPr>
+          <w:cantSplit/>
+        </w:trPr>
+        <w:tc>
+          <w:tcPr>
+            <w:tcW w:w="1347" w:type="dxa"/>
+          </w:tcPr>
+          <w:p>
+            <w:pPr>
+              <w:spacing w:line="220" w:lineRule="atLeast"/>
+            </w:pPr>
+            <w:r>
+              <w:rPr>
+                <w:rFonts w:hint="eastAsia"/>
+              </w:rPr>
+              <w:t>2</w:t>
+            </w:r>
+          </w:p>
+        </w:tc>
+        <w:tc>
+          <w:tcPr>
+            <w:tcW w:w="1552" w:type="dxa"/>
+          </w:tcPr>
+          <w:p>
+            <w:pPr>
+              <w:spacing w:line="220" w:lineRule="atLeast"/>
+              <w:rPr>
+                <w:rFonts w:hint="eastAsia"/>
+              </w:rPr>
+            </w:pPr>
+            <w:r>
+              <w:rPr>
+                <w:rFonts w:hint="eastAsia"/>
+              </w:rPr>
+              <w:t>30%</w:t>
+            </w:r>
+          </w:p>
+        </w:tc>
+        <w:tc>
+          <w:tcPr>
+            <w:tcW w:w="1552" w:type="dxa"/>
+          </w:tcPr>
+          <w:p>
+            <w:pPr>
+              <w:spacing w:line="220" w:lineRule="atLeast"/>
+              <w:rPr>
+                <w:color w:val="00FF00"/>
+                <w:highlight w:val="black"/>
+              </w:rPr>
+            </w:pPr>
+            <w:r>
+              <w:rPr>
+                <w:rFonts w:hint="eastAsia"/>
+                <w:color w:val="00FF00"/>
+                <w:highlight w:val="black"/>
+              </w:rPr>
+              <w:t>电源串电流表</w:t>
+            </w:r>
+          </w:p>
+        </w:tc>
+        <w:tc>
+          <w:tcPr>
+            <w:tcW w:w="1558" w:type="dxa"/>
+          </w:tcPr>
+          <w:p>
+            <w:pPr>
+              <w:spacing w:line="220" w:lineRule="atLeast"/>
+              <w:rPr>
+                <w:color w:val="00FF00"/>
+                <w:highlight w:val="black"/>
+              </w:rPr>
+            </w:pPr>
+            <w:r>
+              <w:rPr>
+                <w:color w:val="00FF00"/>
+                <w:highlight w:val="black"/>
+              </w:rPr>
+              <w:t>3</w:t>
+            </w:r>
+            <w:r>
+              <w:rPr>
+                <w:rFonts w:hint="eastAsia"/>
+                <w:color w:val="00FF00"/>
+                <w:highlight w:val="black"/>
+              </w:rPr>
+              <w:t>.3V~39.5mA</w:t>
+            </w:r>
+          </w:p>
+        </w:tc>
+        <w:tc>
+          <w:tcPr>
+            <w:tcW w:w="1237" w:type="dxa"/>
+          </w:tcPr>
+          <w:p>
+            <w:pPr>
+              <w:spacing w:line="220" w:lineRule="atLeast"/>
+              <w:rPr>
+                <w:rFonts w:hint="eastAsia"/>
+                <w:color w:val="00FF00"/>
+                <w:highlight w:val="black"/>
+              </w:rPr>
+            </w:pPr>
+            <w:r>
+              <w:rPr>
+                <w:rFonts w:hint="eastAsia"/>
+                <w:color w:val="00FF00"/>
+                <w:highlight w:val="black"/>
+              </w:rPr>
+              <w:t>1</w:t>
+            </w:r>
+            <w:r>
+              <w:rPr>
+                <w:rFonts w:hint="eastAsia"/>
+                <w:color w:val="00FF00"/>
+                <w:highlight w:val="black"/>
+              </w:rPr>
+              <w:t>20</w:t>
+            </w:r>
+            <w:r>
+              <w:rPr>
+                <w:rFonts w:hint="eastAsia"/>
+                <w:color w:val="00FF00"/>
+                <w:highlight w:val="black"/>
+              </w:rPr>
+              <w:t>00/</w:t>
+            </w:r>
+          </w:p>
+          <w:p>
+            <w:pPr>
+              <w:spacing w:line="220" w:lineRule="atLeast"/>
+              <w:rPr>
+                <w:color w:val="00FF00"/>
+                <w:highlight w:val="black"/>
+              </w:rPr>
+            </w:pPr>
+            <w:r>
+              <w:rPr>
+                <w:rFonts w:hint="eastAsia"/>
+                <w:color w:val="00FF00"/>
+                <w:highlight w:val="black"/>
+              </w:rPr>
+              <w:t>2</w:t>
+            </w:r>
+            <w:r>
+              <w:rPr>
+                <w:rFonts w:hint="eastAsia"/>
+                <w:color w:val="00FF00"/>
+                <w:highlight w:val="black"/>
+              </w:rPr>
+              <w:t>3</w:t>
+            </w:r>
+            <w:r>
+              <w:rPr>
+                <w:rFonts w:hint="eastAsia"/>
+                <w:color w:val="00FF00"/>
+                <w:highlight w:val="black"/>
+              </w:rPr>
+              <w:t>000</w:t>
+            </w:r>
+          </w:p>
+        </w:tc>
+        <w:tc>
+          <w:tcPr>
+            <w:tcW w:w="1276" w:type="dxa"/>
+          </w:tcPr>
+          <w:p>
+            <w:pPr>
+              <w:spacing w:line="220" w:lineRule="atLeast"/>
+              <w:rPr>
+                <w:color w:val="00FF00"/>
+                <w:highlight w:val="black"/>
+              </w:rPr>
+            </w:pPr>
+            <w:r>
+              <w:rPr>
+                <w:rFonts w:hint="eastAsia"/>
+                <w:color w:val="00FF00"/>
+                <w:highlight w:val="black"/>
+              </w:rPr>
+              <w:t>PASS</w:t>
+            </w:r>
+          </w:p>
+        </w:tc>
+      </w:tr>
+      <w:tr>
+        <w:trPr>
+          <w:cantSplit/>
+        </w:trPr>
+        <w:tc>
+          <w:tcPr>
+            <w:tcW w:w="1347" w:type="dxa"/>
+          </w:tcPr>
+          <w:p>
+            <w:pPr>
+              <w:spacing w:line="220" w:lineRule="atLeast"/>
+              <w:rPr>
+                <w:rFonts w:hint="eastAsia"/>
+              </w:rPr>
+            </w:pPr>
+            <w:r>
+              <w:rPr>
+                <w:rFonts w:hint="eastAsia"/>
+              </w:rPr>
+              <w:t>3</w:t>
+            </w:r>
+          </w:p>
+        </w:tc>
+        <w:tc>
+          <w:tcPr>
+            <w:tcW w:w="1552" w:type="dxa"/>
+          </w:tcPr>
+          <w:p>
+            <w:pPr>
+              <w:spacing w:line="220" w:lineRule="atLeast"/>
+              <w:rPr>
+                <w:rFonts w:hint="eastAsia"/>
+              </w:rPr>
+            </w:pPr>
+            <w:r>
+              <w:rPr>
+                <w:rFonts w:hint="eastAsia"/>
+              </w:rPr>
+              <w:t>20%</w:t>
+            </w:r>
+          </w:p>
+        </w:tc>
+        <w:tc>
+          <w:tcPr>
+            <w:tcW w:w="1552" w:type="dxa"/>
+          </w:tcPr>
+          <w:p>
+            <w:pPr>
+              <w:spacing w:line="220" w:lineRule="atLeast"/>
+              <w:rPr>
+                <w:color w:val="00FF00"/>
+                <w:highlight w:val="black"/>
+              </w:rPr>
+            </w:pPr>
+            <w:r>
+              <w:rPr>
+                <w:rFonts w:hint="eastAsia"/>
+                <w:color w:val="00FF00"/>
+                <w:highlight w:val="black"/>
+              </w:rPr>
+              <w:t>电源串电流表</w:t>
+            </w:r>
+          </w:p>
+        </w:tc>
+        <w:tc>
+          <w:tcPr>
+            <w:tcW w:w="1558" w:type="dxa"/>
+          </w:tcPr>
+          <w:p>
+            <w:pPr>
+              <w:spacing w:line="220" w:lineRule="atLeast"/>
+              <w:rPr>
+                <w:color w:val="00FF00"/>
+                <w:highlight w:val="black"/>
+              </w:rPr>
+            </w:pPr>
+            <w:r>
+              <w:rPr>
+                <w:color w:val="00FF00"/>
+                <w:highlight w:val="black"/>
+              </w:rPr>
+              <w:t>3</w:t>
+            </w:r>
+            <w:r>
+              <w:rPr>
+                <w:rFonts w:hint="eastAsia"/>
+                <w:color w:val="00FF00"/>
+                <w:highlight w:val="black"/>
+              </w:rPr>
+              <w:t>.3V~33.4mA</w:t>
+            </w:r>
+          </w:p>
+        </w:tc>
+        <w:tc>
+          <w:tcPr>
+            <w:tcW w:w="1237" w:type="dxa"/>
+          </w:tcPr>
+          <w:p>
+            <w:pPr>
+              <w:spacing w:line="220" w:lineRule="atLeast"/>
+              <w:rPr>
+                <w:rFonts w:hint="eastAsia"/>
+                <w:color w:val="00FF00"/>
+                <w:highlight w:val="black"/>
+              </w:rPr>
+            </w:pPr>
+            <w:r>
+              <w:rPr>
+                <w:rFonts w:hint="eastAsia"/>
+                <w:color w:val="00FF00"/>
+                <w:highlight w:val="black"/>
+              </w:rPr>
+              <w:t>1</w:t>
+            </w:r>
+            <w:r>
+              <w:rPr>
+                <w:rFonts w:hint="eastAsia"/>
+                <w:color w:val="00FF00"/>
+                <w:highlight w:val="black"/>
+              </w:rPr>
+              <w:t>30</w:t>
+            </w:r>
+            <w:r>
+              <w:rPr>
+                <w:rFonts w:hint="eastAsia"/>
+                <w:color w:val="00FF00"/>
+                <w:highlight w:val="black"/>
+              </w:rPr>
+              <w:t>00/</w:t>
+            </w:r>
+          </w:p>
+          <w:p>
+            <w:pPr>
+              <w:spacing w:line="220" w:lineRule="atLeast"/>
+              <w:rPr>
+                <w:rFonts w:hint="eastAsia"/>
+                <w:color w:val="00FF00"/>
+                <w:highlight w:val="black"/>
+              </w:rPr>
+            </w:pPr>
+            <w:r>
+              <w:rPr>
+                <w:rFonts w:hint="eastAsia"/>
+                <w:color w:val="00FF00"/>
+                <w:highlight w:val="black"/>
+              </w:rPr>
+              <w:t>22500</w:t>
+            </w:r>
+          </w:p>
+        </w:tc>
+        <w:tc>
+          <w:tcPr>
+            <w:tcW w:w="1276" w:type="dxa"/>
+          </w:tcPr>
+          <w:p>
+            <w:pPr>
+              <w:spacing w:line="220" w:lineRule="atLeast"/>
+              <w:rPr>
+                <w:color w:val="00FF00"/>
+                <w:highlight w:val="black"/>
+              </w:rPr>
+            </w:pPr>
+            <w:r>
+              <w:rPr>
+                <w:rFonts w:hint="eastAsia"/>
+                <w:color w:val="00FF00"/>
+                <w:highlight w:val="black"/>
+              </w:rPr>
+              <w:t>PASS</w:t>
+            </w:r>
+          </w:p>
+        </w:tc>
+      </w:tr>
+      <w:tr>
+        <w:trPr>
+          <w:cantSplit/>
+        </w:trPr>
+        <w:tc>
+          <w:tcPr>
+            <w:tcW w:w="1347" w:type="dxa"/>
+          </w:tcPr>
+          <w:p>
+            <w:pPr>
+              <w:spacing w:line="220" w:lineRule="atLeast"/>
+              <w:rPr>
+                <w:rFonts w:hint="eastAsia"/>
+              </w:rPr>
+            </w:pPr>
+            <w:r>
+              <w:rPr>
+                <w:rFonts w:hint="eastAsia"/>
+              </w:rPr>
+              <w:t>4</w:t>
+            </w:r>
+          </w:p>
+        </w:tc>
+        <w:tc>
+          <w:tcPr>
+            <w:tcW w:w="1552" w:type="dxa"/>
+          </w:tcPr>
+          <w:p>
+            <w:pPr>
+              <w:spacing w:line="220" w:lineRule="atLeast"/>
+            </w:pPr>
+            <w:r>
+              <w:rPr>
+                <w:rFonts w:hint="eastAsia"/>
+              </w:rPr>
+              <w:t>10%</w:t>
+            </w:r>
+          </w:p>
+        </w:tc>
+        <w:tc>
+          <w:tcPr>
+            <w:tcW w:w="1552" w:type="dxa"/>
+          </w:tcPr>
+          <w:p>
+            <w:pPr>
+              <w:spacing w:line="220" w:lineRule="atLeast"/>
+              <w:rPr>
+                <w:color w:val="00FF00"/>
+                <w:highlight w:val="black"/>
+              </w:rPr>
+            </w:pPr>
+            <w:r>
+              <w:rPr>
+                <w:rFonts w:hint="eastAsia"/>
+                <w:color w:val="00FF00"/>
+                <w:highlight w:val="black"/>
+              </w:rPr>
+              <w:t>电源串电流表</w:t>
+            </w:r>
+          </w:p>
+        </w:tc>
+        <w:tc>
+          <w:tcPr>
+            <w:tcW w:w="1558" w:type="dxa"/>
+          </w:tcPr>
+          <w:p>
+            <w:pPr>
+              <w:spacing w:line="220" w:lineRule="atLeast"/>
+              <w:rPr>
+                <w:color w:val="00FF00"/>
+                <w:highlight w:val="black"/>
+              </w:rPr>
+            </w:pPr>
+            <w:r>
+              <w:rPr>
+                <w:color w:val="00FF00"/>
+                <w:highlight w:val="black"/>
+              </w:rPr>
+              <w:t>3</w:t>
+            </w:r>
+            <w:r>
+              <w:rPr>
+                <w:rFonts w:hint="eastAsia"/>
+                <w:color w:val="00FF00"/>
+                <w:highlight w:val="black"/>
+              </w:rPr>
+              <w:t>.3V~27.3mA</w:t>
+            </w:r>
+          </w:p>
+        </w:tc>
+        <w:tc>
+          <w:tcPr>
+            <w:tcW w:w="1237" w:type="dxa"/>
+          </w:tcPr>
+          <w:p>
+            <w:pPr>
+              <w:spacing w:line="220" w:lineRule="atLeast"/>
+              <w:rPr>
+                <w:rFonts w:hint="eastAsia"/>
+                <w:color w:val="00FF00"/>
+                <w:highlight w:val="black"/>
+              </w:rPr>
+            </w:pPr>
+            <w:r>
+              <w:rPr>
+                <w:rFonts w:hint="eastAsia"/>
+                <w:color w:val="00FF00"/>
+                <w:highlight w:val="black"/>
+              </w:rPr>
+              <w:t>1</w:t>
+            </w:r>
+            <w:r>
+              <w:rPr>
+                <w:rFonts w:hint="eastAsia"/>
+                <w:color w:val="00FF00"/>
+                <w:highlight w:val="black"/>
+              </w:rPr>
+              <w:t>3</w:t>
+            </w:r>
+            <w:r>
+              <w:rPr>
+                <w:rFonts w:hint="eastAsia"/>
+                <w:color w:val="00FF00"/>
+                <w:highlight w:val="black"/>
+              </w:rPr>
+              <w:t>500/</w:t>
+            </w:r>
+          </w:p>
+          <w:p>
+            <w:pPr>
+              <w:spacing w:line="220" w:lineRule="atLeast"/>
+              <w:rPr>
+                <w:rFonts w:hint="eastAsia"/>
+                <w:color w:val="00FF00"/>
+                <w:highlight w:val="black"/>
+              </w:rPr>
+            </w:pPr>
+            <w:r>
+              <w:rPr>
+                <w:rFonts w:hint="eastAsia"/>
+                <w:color w:val="00FF00"/>
+                <w:highlight w:val="black"/>
+              </w:rPr>
+              <w:t>2</w:t>
+            </w:r>
+            <w:r>
+              <w:rPr>
+                <w:rFonts w:hint="eastAsia"/>
+                <w:color w:val="00FF00"/>
+                <w:highlight w:val="black"/>
+              </w:rPr>
+              <w:t>2</w:t>
+            </w:r>
+            <w:r>
+              <w:rPr>
+                <w:rFonts w:hint="eastAsia"/>
+                <w:color w:val="00FF00"/>
+                <w:highlight w:val="black"/>
+              </w:rPr>
+              <w:t>000</w:t>
+            </w:r>
+          </w:p>
+        </w:tc>
+        <w:tc>
+          <w:tcPr>
+            <w:tcW w:w="1276" w:type="dxa"/>
+          </w:tcPr>
+          <w:p>
+            <w:pPr>
+              <w:spacing w:line="220" w:lineRule="atLeast"/>
+              <w:rPr>
+                <w:color w:val="00FF00"/>
+                <w:highlight w:val="black"/>
+              </w:rPr>
+            </w:pPr>
+            <w:r>
+              <w:rPr>
+                <w:rFonts w:hint="eastAsia"/>
+                <w:color w:val="00FF00"/>
+                <w:highlight w:val="black"/>
+              </w:rPr>
+              <w:t>PASS</w:t>
+            </w:r>
+          </w:p>
+        </w:tc>
+      </w:tr>
+      <w:tr>
+        <w:trPr>
+          <w:cantSplit/>
+        </w:trPr>
+        <w:tc>
+          <w:tcPr>
+            <w:tcW w:w="1347" w:type="dxa"/>
+          </w:tcPr>
+          <w:p>
+            <w:pPr>
+              <w:spacing w:line="220" w:lineRule="atLeast"/>
+              <w:rPr>
+                <w:rFonts w:hint="eastAsia"/>
+              </w:rPr>
+            </w:pPr>
+            <w:r>
+              <w:rPr>
+                <w:rFonts w:hint="eastAsia"/>
+              </w:rPr>
+              <w:t>5</w:t>
+            </w:r>
+          </w:p>
+        </w:tc>
+        <w:tc>
+          <w:tcPr>
+            <w:tcW w:w="1552" w:type="dxa"/>
+          </w:tcPr>
+          <w:p>
+            <w:pPr>
+              <w:spacing w:line="220" w:lineRule="atLeast"/>
+              <w:rPr>
+                <w:rFonts w:hint="eastAsia"/>
+              </w:rPr>
+            </w:pPr>
+            <w:r>
+              <w:rPr>
+                <w:rFonts w:hint="eastAsia"/>
+              </w:rPr>
+              <w:t>6%</w:t>
+            </w:r>
+          </w:p>
+        </w:tc>
+        <w:tc>
+          <w:tcPr>
+            <w:tcW w:w="1552" w:type="dxa"/>
+          </w:tcPr>
+          <w:p>
+            <w:pPr>
+              <w:spacing w:line="220" w:lineRule="atLeast"/>
+              <w:rPr>
+                <w:color w:val="00FF00"/>
+                <w:highlight w:val="black"/>
+              </w:rPr>
+            </w:pPr>
+            <w:r>
+              <w:rPr>
+                <w:rFonts w:hint="eastAsia"/>
+                <w:color w:val="00FF00"/>
+                <w:highlight w:val="black"/>
+              </w:rPr>
+              <w:t>电源串电流表</w:t>
+            </w:r>
+          </w:p>
+        </w:tc>
+        <w:tc>
+          <w:tcPr>
+            <w:tcW w:w="1558" w:type="dxa"/>
+          </w:tcPr>
+          <w:p>
+            <w:pPr>
+              <w:spacing w:line="220" w:lineRule="atLeast"/>
+              <w:rPr>
+                <w:color w:val="00FF00"/>
+                <w:highlight w:val="black"/>
+              </w:rPr>
+            </w:pPr>
+            <w:r>
+              <w:rPr>
+                <w:rFonts w:hint="eastAsia"/>
+                <w:color w:val="00FF00"/>
+                <w:highlight w:val="black"/>
+              </w:rPr>
+              <w:t>3.3V~24.9mA</w:t>
+            </w:r>
+          </w:p>
+        </w:tc>
+        <w:tc>
+          <w:tcPr>
+            <w:tcW w:w="1237" w:type="dxa"/>
+          </w:tcPr>
+          <w:p>
+            <w:pPr>
+              <w:spacing w:line="220" w:lineRule="atLeast"/>
+              <w:rPr>
+                <w:rFonts w:hint="eastAsia"/>
+                <w:color w:val="00FF00"/>
+                <w:highlight w:val="black"/>
+              </w:rPr>
+            </w:pPr>
+            <w:r>
+              <w:rPr>
+                <w:rFonts w:hint="eastAsia"/>
+                <w:color w:val="00FF00"/>
+                <w:highlight w:val="black"/>
+              </w:rPr>
+              <w:t>13500</w:t>
+            </w:r>
+            <w:r>
+              <w:rPr>
+                <w:rFonts w:hint="eastAsia"/>
+                <w:color w:val="00FF00"/>
+                <w:highlight w:val="black"/>
+              </w:rPr>
+              <w:t>/</w:t>
+            </w:r>
+          </w:p>
+          <w:p>
+            <w:pPr>
+              <w:spacing w:line="220" w:lineRule="atLeast"/>
+              <w:rPr>
+                <w:rFonts w:hint="eastAsia"/>
+                <w:color w:val="00FF00"/>
+                <w:highlight w:val="black"/>
+              </w:rPr>
+            </w:pPr>
+            <w:r>
+              <w:rPr>
+                <w:rFonts w:hint="eastAsia"/>
+                <w:color w:val="00FF00"/>
+                <w:highlight w:val="black"/>
+              </w:rPr>
+              <w:t>2</w:t>
+            </w:r>
+            <w:r>
+              <w:rPr>
+                <w:rFonts w:hint="eastAsia"/>
+                <w:color w:val="00FF00"/>
+                <w:highlight w:val="black"/>
+              </w:rPr>
+              <w:t>2000</w:t>
+            </w:r>
+          </w:p>
+        </w:tc>
+        <w:tc>
+          <w:tcPr>
+            <w:tcW w:w="1276" w:type="dxa"/>
+          </w:tcPr>
+          <w:p>
+            <w:pPr>
+              <w:spacing w:line="220" w:lineRule="atLeast"/>
+              <w:rPr>
+                <w:color w:val="00FF00"/>
+                <w:highlight w:val="black"/>
+              </w:rPr>
+            </w:pPr>
+            <w:r>
+              <w:rPr>
+                <w:rFonts w:hint="eastAsia"/>
+                <w:color w:val="00FF00"/>
+                <w:highlight w:val="black"/>
+              </w:rPr>
+              <w:t>PASS</w:t>
+            </w:r>
+          </w:p>
+        </w:tc>
+      </w:tr>
+      <w:tr>
+        <w:trPr>
+          <w:cantSplit/>
+        </w:trPr>
+        <w:tc>
+          <w:tcPr>
+            <w:tcW w:w="1347" w:type="dxa"/>
+          </w:tcPr>
+          <w:p>
+            <w:pPr>
+              <w:spacing w:line="220" w:lineRule="atLeast"/>
+            </w:pPr>
+            <w:r>
+              <w:rPr>
+                <w:rFonts w:hint="eastAsia"/>
+              </w:rPr>
+              <w:t>6</w:t>
+            </w:r>
+          </w:p>
+        </w:tc>
+        <w:tc>
+          <w:tcPr>
+            <w:tcW w:w="1552" w:type="dxa"/>
+          </w:tcPr>
+          <w:p>
+            <w:pPr>
+              <w:spacing w:line="220" w:lineRule="atLeast"/>
+              <w:rPr>
+                <w:rFonts w:hint="eastAsia"/>
+              </w:rPr>
+            </w:pPr>
+            <w:r>
+              <w:rPr>
+                <w:rFonts w:hint="eastAsia"/>
+              </w:rPr>
+              <w:t>1%</w:t>
+            </w:r>
+          </w:p>
+        </w:tc>
+        <w:tc>
+          <w:tcPr>
+            <w:tcW w:w="1552" w:type="dxa"/>
+          </w:tcPr>
+          <w:p>
+            <w:pPr>
+              <w:spacing w:line="220" w:lineRule="atLeast"/>
+              <w:rPr>
+                <w:color w:val="00FF00"/>
+                <w:highlight w:val="black"/>
+              </w:rPr>
+            </w:pPr>
+            <w:r>
+              <w:rPr>
+                <w:rFonts w:hint="eastAsia"/>
+                <w:color w:val="00FF00"/>
+                <w:highlight w:val="black"/>
+              </w:rPr>
+              <w:t>电源串电流表</w:t>
+            </w:r>
+          </w:p>
+        </w:tc>
+        <w:tc>
+          <w:tcPr>
+            <w:tcW w:w="1558" w:type="dxa"/>
+          </w:tcPr>
+          <w:p>
+            <w:pPr>
+              <w:spacing w:line="220" w:lineRule="atLeast"/>
+              <w:rPr>
+                <w:rFonts w:hint="eastAsia"/>
+                <w:color w:val="00FF00"/>
+                <w:highlight w:val="black"/>
+              </w:rPr>
+            </w:pPr>
+            <w:r>
+              <w:rPr>
+                <w:rFonts w:hint="eastAsia"/>
+                <w:color w:val="00FF00"/>
+                <w:highlight w:val="black"/>
+              </w:rPr>
+              <w:t>3.3V~21.4mA</w:t>
+            </w:r>
+          </w:p>
+        </w:tc>
+        <w:tc>
+          <w:tcPr>
+            <w:tcW w:w="1237" w:type="dxa"/>
+          </w:tcPr>
+          <w:p>
+            <w:pPr>
+              <w:spacing w:line="220" w:lineRule="atLeast"/>
+              <w:rPr>
+                <w:rFonts w:hint="eastAsia"/>
+                <w:color w:val="00FF00"/>
+                <w:highlight w:val="black"/>
+              </w:rPr>
+            </w:pPr>
+            <w:r>
+              <w:rPr>
+                <w:rFonts w:hint="eastAsia"/>
+                <w:color w:val="00FF00"/>
+                <w:highlight w:val="black"/>
+              </w:rPr>
+              <w:t>13500</w:t>
+            </w:r>
+            <w:r>
+              <w:rPr>
+                <w:color w:val="00FF00"/>
+                <w:highlight w:val="black"/>
+              </w:rPr>
+              <w:t>/</w:t>
+            </w:r>
+          </w:p>
+          <w:p>
+            <w:pPr>
+              <w:spacing w:line="220" w:lineRule="atLeast"/>
+              <w:rPr>
+                <w:color w:val="00FF00"/>
+                <w:highlight w:val="black"/>
+              </w:rPr>
+            </w:pPr>
+            <w:r>
+              <w:rPr>
+                <w:rFonts w:hint="eastAsia"/>
+                <w:color w:val="00FF00"/>
+                <w:highlight w:val="black"/>
+              </w:rPr>
+              <w:t>2</w:t>
+            </w:r>
+            <w:r>
+              <w:rPr>
+                <w:rFonts w:hint="eastAsia"/>
+                <w:color w:val="00FF00"/>
+                <w:highlight w:val="black"/>
+              </w:rPr>
+              <w:t>05</w:t>
+            </w:r>
+            <w:r>
+              <w:rPr>
+                <w:rFonts w:hint="eastAsia"/>
+                <w:color w:val="00FF00"/>
+                <w:highlight w:val="black"/>
+              </w:rPr>
+              <w:t>00</w:t>
+            </w:r>
+          </w:p>
+        </w:tc>
+        <w:tc>
+          <w:tcPr>
+            <w:tcW w:w="1276" w:type="dxa"/>
+          </w:tcPr>
+          <w:p>
+            <w:pPr>
+              <w:spacing w:line="220" w:lineRule="atLeast"/>
+              <w:rPr>
+                <w:color w:val="00FF00"/>
+                <w:highlight w:val="black"/>
+              </w:rPr>
+            </w:pPr>
+            <w:r>
+              <w:rPr>
+                <w:rFonts w:hint="eastAsia"/>
+                <w:color w:val="00FF00"/>
+                <w:highlight w:val="black"/>
+              </w:rPr>
+              <w:t>PASS</w:t>
+            </w:r>
           </w:p>
         </w:tc>
       </w:tr>
@@ -3356,16 +6719,6 @@
         <w:spacing w:line="220" w:lineRule="atLeast"/>
       </w:pPr>
     </w:p>
-    <w:p>
-      <w:pPr>
-        <w:spacing w:line="220" w:lineRule="atLeast"/>
-      </w:pPr>
-    </w:p>
-    <w:p>
-      <w:pPr>
-        <w:spacing w:line="220" w:lineRule="atLeast"/>
-      </w:pPr>
-    </w:p>
     <w:sectPr>
       <w:footerReference w:type="default" r:id="rId7"/>
       <w:pgSz w:w="11906" w:h="16838"/>
@@ -3460,7 +6813,7 @@
                 <w:b/>
                 <w:noProof/>
               </w:rPr>
-              <w:t>1</w:t>
+              <w:t>3</w:t>
             </w:r>
             <w:r>
               <w:rPr>
@@ -3503,7 +6856,7 @@
                 <w:b/>
                 <w:noProof/>
               </w:rPr>
-              <w:t>2</w:t>
+              <w:t>3</w:t>
             </w:r>
             <w:r>
               <w:rPr>

</xml_diff>